<commit_message>
1. Tx message (highlighted in yellow) includes mode flag and audio frequency. 2. Quick-Start Guide for V1.1 appears on Help menu and is callable by    Shift+F1. 3. ProgressBar used as "thermo" cleaned up slightly.
</commit_message>
<xml_diff>
--- a/branches/wsjtx_k1jt_p1/WSJT-X_1.1_Quick_Start.docx
+++ b/branches/wsjtx_k1jt_p1/WSJT-X_1.1_Quick_Start.docx
@@ -32,34 +32,202 @@
         <w:ind w:left="720"/>
       </w:pPr>
       <w:r>
-        <w:t xml:space="preserve">WSJT-X Version 1.1 </w:t>
-      </w:r>
-      <w:r>
-        <w:t>includes mode JT65A as well as JT9</w:t>
-      </w:r>
-      <w:r>
-        <w:t xml:space="preserve"> and </w:t>
-      </w:r>
-      <w:r>
-        <w:t xml:space="preserve">increases the maximum displayed bandwidth </w:t>
-      </w:r>
-      <w:r>
-        <w:t xml:space="preserve">from 1000 </w:t>
-      </w:r>
-      <w:r>
-        <w:t xml:space="preserve">to 5000 Hz.  </w:t>
-      </w:r>
-      <w:r>
-        <w:t>On most bands, set your dial frequency to the standard JT65 frequency (e.g., 14.076 on 20m).  The full range of JT65 and JT9 signals is then displayed on the waterfall, and you can start a QSO on either mode by the usual double mouse-click procedure.</w:t>
+        <w:t xml:space="preserve">Upgrading to </w:t>
+      </w:r>
+      <w:r>
+        <w:rPr>
+          <w:i/>
+        </w:rPr>
+        <w:t>WSJT-X</w:t>
+      </w:r>
+      <w:r>
+        <w:t xml:space="preserve"> Version 1.1 </w:t>
+      </w:r>
+      <w:r>
+        <w:t xml:space="preserve">increases </w:t>
+      </w:r>
+      <w:r>
+        <w:t xml:space="preserve">your </w:t>
+      </w:r>
+      <w:r>
+        <w:t xml:space="preserve">maximum displayed bandwidth </w:t>
+      </w:r>
+      <w:r>
+        <w:t xml:space="preserve">from 1000 to </w:t>
+      </w:r>
+      <w:proofErr w:type="spellStart"/>
+      <w:r>
+        <w:t>to</w:t>
+      </w:r>
+      <w:proofErr w:type="spellEnd"/>
+      <w:r>
+        <w:t xml:space="preserve"> 5000 </w:t>
+      </w:r>
+      <w:proofErr w:type="gramStart"/>
+      <w:r>
+        <w:t>Hz</w:t>
+      </w:r>
+      <w:r>
+        <w:t xml:space="preserve">  and</w:t>
+      </w:r>
+      <w:proofErr w:type="gramEnd"/>
+      <w:r>
+        <w:t xml:space="preserve"> brings you the </w:t>
+      </w:r>
+      <w:r>
+        <w:t xml:space="preserve">JT65A </w:t>
+      </w:r>
+      <w:r>
+        <w:t xml:space="preserve">mode as well as </w:t>
+      </w:r>
+      <w:r>
+        <w:t>JT9</w:t>
+      </w:r>
+      <w:r>
+        <w:t xml:space="preserve">.  </w:t>
+      </w:r>
+      <w:r>
+        <w:t>If you</w:t>
+      </w:r>
+      <w:r>
+        <w:t xml:space="preserve">r receiver provides an </w:t>
+      </w:r>
+      <w:proofErr w:type="gramStart"/>
+      <w:r>
+        <w:t xml:space="preserve">SSB </w:t>
+      </w:r>
+      <w:r>
+        <w:t xml:space="preserve"> filter</w:t>
+      </w:r>
+      <w:proofErr w:type="gramEnd"/>
+      <w:r>
+        <w:t xml:space="preserve"> with at least 4 kHz bandwidth, </w:t>
+      </w:r>
+      <w:r>
+        <w:t xml:space="preserve">set your </w:t>
+      </w:r>
+      <w:r>
+        <w:t xml:space="preserve">HF </w:t>
+      </w:r>
+      <w:r>
+        <w:t xml:space="preserve">dial frequency to </w:t>
+      </w:r>
+      <w:r>
+        <w:t xml:space="preserve">one of the standard JT65 frequencies — for example, </w:t>
+      </w:r>
+      <w:r>
+        <w:t xml:space="preserve">14.076 </w:t>
+      </w:r>
+      <w:r>
+        <w:t xml:space="preserve">MHz for </w:t>
+      </w:r>
+      <w:r>
+        <w:t xml:space="preserve"> 20</w:t>
+      </w:r>
+      <w:r>
+        <w:t xml:space="preserve"> </w:t>
+      </w:r>
+      <w:r>
+        <w:t>m</w:t>
+      </w:r>
+      <w:r>
+        <w:t>eters</w:t>
+      </w:r>
+      <w:r>
+        <w:t xml:space="preserve">.  The full range of </w:t>
+      </w:r>
+      <w:r>
+        <w:t xml:space="preserve">frequencies occupied by </w:t>
+      </w:r>
+      <w:r>
+        <w:t xml:space="preserve">JT65 and JT9 signals </w:t>
+      </w:r>
+      <w:r>
+        <w:t xml:space="preserve">will </w:t>
+      </w:r>
+      <w:r>
+        <w:t xml:space="preserve">then </w:t>
+      </w:r>
+      <w:r>
+        <w:t xml:space="preserve">be </w:t>
+      </w:r>
+      <w:r>
+        <w:t xml:space="preserve">displayed on the waterfall, and you can </w:t>
+      </w:r>
+      <w:r>
+        <w:t xml:space="preserve">make </w:t>
+      </w:r>
+      <w:r>
+        <w:t>QSO</w:t>
+      </w:r>
+      <w:r>
+        <w:t>s</w:t>
+      </w:r>
+      <w:r>
+        <w:t xml:space="preserve"> on </w:t>
+      </w:r>
+      <w:r>
+        <w:t xml:space="preserve">both </w:t>
+      </w:r>
+      <w:r>
+        <w:t>mode</w:t>
+      </w:r>
+      <w:r>
+        <w:t>s</w:t>
+      </w:r>
+      <w:r>
+        <w:t xml:space="preserve"> </w:t>
+      </w:r>
+      <w:r>
+        <w:t xml:space="preserve">using </w:t>
+      </w:r>
+      <w:r>
+        <w:t>the usual double mouse-click procedure</w:t>
+      </w:r>
+      <w:r>
+        <w:t xml:space="preserve"> and no other switching</w:t>
+      </w:r>
+      <w:r>
+        <w:t>.</w:t>
+      </w:r>
+      <w:r>
+        <w:t xml:space="preserve">  </w:t>
+      </w:r>
+      <w:r>
+        <w:t>If you’</w:t>
+      </w:r>
+      <w:r>
+        <w:t xml:space="preserve">re an experienced user of </w:t>
+      </w:r>
+      <w:r>
+        <w:rPr>
+          <w:i/>
+        </w:rPr>
+        <w:t>WSJT-X</w:t>
+      </w:r>
+      <w:r>
+        <w:t>, this brief guide should help you get started with version 1.1.</w:t>
       </w:r>
     </w:p>
     <w:p>
       <w:pPr>
-        <w:spacing w:before="0" w:beforeAutospacing="0"/>
-        <w:ind w:left="720"/>
-      </w:pPr>
-      <w:r>
-        <w:t>If you are an experienced user of WSJT-X, this brief guide should help you get started with version 1.1.</w:t>
+        <w:pStyle w:val="Heading1"/>
+        <w:jc w:val="center"/>
+      </w:pPr>
+      <w:r>
+        <w:t xml:space="preserve">Installation and </w:t>
+      </w:r>
+      <w:r>
+        <w:t xml:space="preserve">Initial </w:t>
+      </w:r>
+      <w:r>
+        <w:t xml:space="preserve">Checkout </w:t>
+      </w:r>
+      <w:r>
+        <w:t xml:space="preserve">using </w:t>
+      </w:r>
+      <w:r>
+        <w:t>Sample Files</w:t>
       </w:r>
     </w:p>
     <w:p>
@@ -75,13 +243,49 @@
         <w:t>Install the Windows package in the usual way.  The default inst</w:t>
       </w:r>
       <w:r>
-        <w:t>allation directory is C:\WSJTX2</w:t>
+        <w:t xml:space="preserve">allation directory is </w:t>
+      </w:r>
+      <w:r>
+        <w:t xml:space="preserve">presently configured as </w:t>
+      </w:r>
+      <w:r>
+        <w:t>C:\WSJTX2</w:t>
       </w:r>
       <w:r>
         <w:t>,</w:t>
       </w:r>
       <w:r>
-        <w:t xml:space="preserve"> so you can keep your v1.0 installation intact in directory C:\WSJTX.</w:t>
+        <w:t xml:space="preserve"> so you can keep your v1.0 installation intact in </w:t>
+      </w:r>
+      <w:r>
+        <w:t xml:space="preserve">its </w:t>
+      </w:r>
+      <w:r>
+        <w:t>directory C:\WSJTX.</w:t>
+      </w:r>
+      <w:r>
+        <w:t xml:space="preserve">  </w:t>
+      </w:r>
+      <w:r>
+        <w:t xml:space="preserve">If desired, you may copy your </w:t>
+      </w:r>
+      <w:r>
+        <w:t xml:space="preserve">configuration </w:t>
+      </w:r>
+      <w:r>
+        <w:t>file wsjtx.ini into the new installation directory</w:t>
+      </w:r>
+      <w:r>
+        <w:t>.</w:t>
+      </w:r>
+      <w:r>
+        <w:t xml:space="preserve">  </w:t>
+      </w:r>
+      <w:r>
+        <w:t>Version 1.1 works well in Linux and OS X,</w:t>
+      </w:r>
+      <w:r>
+        <w:t xml:space="preserve"> as well as windows: see last page for some details.</w:t>
       </w:r>
     </w:p>
     <w:p>
@@ -94,10 +298,31 @@
         <w:spacing w:before="0" w:beforeAutospacing="0"/>
       </w:pPr>
       <w:r>
-        <w:t>Start WSJT-X and enter your sta</w:t>
-      </w:r>
-      <w:r>
-        <w:t>tion configuration parameters.</w:t>
+        <w:t xml:space="preserve">Start </w:t>
+      </w:r>
+      <w:r>
+        <w:rPr>
+          <w:i/>
+        </w:rPr>
+        <w:t>WSJT-X</w:t>
+      </w:r>
+      <w:r>
+        <w:t xml:space="preserve"> </w:t>
+      </w:r>
+      <w:r>
+        <w:t xml:space="preserve">from the new location </w:t>
+      </w:r>
+      <w:r>
+        <w:t xml:space="preserve">and enter </w:t>
+      </w:r>
+      <w:r>
+        <w:t xml:space="preserve">any missing </w:t>
+      </w:r>
+      <w:r>
+        <w:t>configuration parameters</w:t>
+      </w:r>
+      <w:r>
+        <w:t>.</w:t>
       </w:r>
     </w:p>
     <w:p>
@@ -110,134 +335,25 @@
         <w:spacing w:before="0" w:beforeAutospacing="0"/>
       </w:pPr>
       <w:r>
-        <w:t xml:space="preserve">Use the mouse to extend the width of the Wide Graph to nearly the full </w:t>
-      </w:r>
-      <w:r>
-        <w:t xml:space="preserve">screen </w:t>
-      </w:r>
-      <w:r>
-        <w:t xml:space="preserve">width.  </w:t>
-      </w:r>
-      <w:r>
-        <w:t>I</w:t>
-      </w:r>
-      <w:r>
-        <w:t xml:space="preserve">ncrease </w:t>
+        <w:t xml:space="preserve">Select </w:t>
       </w:r>
       <w:r>
         <w:rPr>
           <w:b/>
         </w:rPr>
-        <w:t>Bins/Pixel</w:t>
-      </w:r>
-      <w:r>
-        <w:t xml:space="preserve"> until the waterfall scale extends to at least 4000 Hz.  </w:t>
-      </w:r>
-      <w:r>
-        <w:t>T</w:t>
-      </w:r>
-      <w:r>
-        <w:t xml:space="preserve">hen use the mouse to decrease the </w:t>
-      </w:r>
-      <w:r>
-        <w:t xml:space="preserve">Wide Graph </w:t>
-      </w:r>
-      <w:r>
-        <w:t>width until the 40</w:t>
-      </w:r>
-      <w:r>
-        <w:t xml:space="preserve">00 Hz tick mark is just visible at the right edge.  Set the </w:t>
+        <w:t>JT9+JT65</w:t>
+      </w:r>
+      <w:r>
+        <w:t xml:space="preserve"> on the </w:t>
       </w:r>
       <w:r>
         <w:rPr>
           <w:b/>
         </w:rPr>
-        <w:t>Slope</w:t>
-      </w:r>
-      <w:r>
-        <w:t xml:space="preserve"> control to 1.1 (more on this parameter below).</w:t>
-      </w:r>
-      <w:r>
-        <w:t xml:space="preserve">  Note that instead of the parameters </w:t>
-      </w:r>
-      <w:proofErr w:type="spellStart"/>
-      <w:r>
-        <w:rPr>
-          <w:b/>
-        </w:rPr>
-        <w:t>f</w:t>
-      </w:r>
-      <w:proofErr w:type="spellEnd"/>
-      <w:r>
-        <w:rPr>
-          <w:b/>
-        </w:rPr>
-        <w:t xml:space="preserve"> Min</w:t>
-      </w:r>
-      <w:r>
-        <w:t xml:space="preserve"> and </w:t>
-      </w:r>
-      <w:r>
-        <w:rPr>
-          <w:b/>
-        </w:rPr>
-        <w:t>f Max</w:t>
-      </w:r>
-      <w:r>
-        <w:rPr>
-          <w:b/>
-        </w:rPr>
-        <w:t xml:space="preserve"> </w:t>
-      </w:r>
-      <w:r>
-        <w:t xml:space="preserve">used in </w:t>
-      </w:r>
-      <w:r>
-        <w:t xml:space="preserve">WSJT-X </w:t>
-      </w:r>
-      <w:r>
-        <w:t xml:space="preserve">v1.0, v1.1 has a single </w:t>
-      </w:r>
-      <w:proofErr w:type="gramStart"/>
-      <w:r>
-        <w:t xml:space="preserve">parameter </w:t>
-      </w:r>
-      <w:r>
-        <w:t xml:space="preserve"> </w:t>
-      </w:r>
-      <w:r>
-        <w:rPr>
-          <w:b/>
-        </w:rPr>
-        <w:t>JT65</w:t>
-      </w:r>
-      <w:proofErr w:type="gramEnd"/>
-      <w:r>
-        <w:rPr>
-          <w:b/>
-        </w:rPr>
-        <w:t xml:space="preserve"> </w:t>
-      </w:r>
-      <w:r>
-        <w:rPr>
-          <w:b/>
-        </w:rPr>
-        <w:t xml:space="preserve">3000 </w:t>
-      </w:r>
-      <w:r>
-        <w:rPr>
-          <w:b/>
-        </w:rPr>
-        <w:t>JT9</w:t>
-      </w:r>
-      <w:r>
-        <w:t xml:space="preserve">.  The number </w:t>
-      </w:r>
-      <w:r>
-        <w:t>in the middle is an audio frequency in Hz, and can be changed.  It</w:t>
-      </w:r>
-      <w:r>
-        <w:t xml:space="preserve"> sets the expected dividing line between JT65 signals and JT9 signals.</w:t>
+        <w:t>Mode</w:t>
+      </w:r>
+      <w:r>
+        <w:t xml:space="preserve"> menu.   </w:t>
       </w:r>
     </w:p>
     <w:p>
@@ -250,90 +366,61 @@
         <w:spacing w:before="0" w:beforeAutospacing="0"/>
       </w:pPr>
       <w:r>
-        <w:t xml:space="preserve">Select “JT9+JT65” on the </w:t>
+        <w:t xml:space="preserve">Use the mouse to </w:t>
+      </w:r>
+      <w:r>
+        <w:t xml:space="preserve">drag the left and right edges </w:t>
+      </w:r>
+      <w:r>
+        <w:t xml:space="preserve">of the Wide Graph to </w:t>
+      </w:r>
+      <w:r>
+        <w:t xml:space="preserve">extend it to </w:t>
+      </w:r>
+      <w:r>
+        <w:t xml:space="preserve">nearly the full </w:t>
+      </w:r>
+      <w:r>
+        <w:t xml:space="preserve">screen </w:t>
+      </w:r>
+      <w:r>
+        <w:t xml:space="preserve">width.  </w:t>
+      </w:r>
+      <w:r>
+        <w:t>I</w:t>
+      </w:r>
+      <w:r>
+        <w:t xml:space="preserve">ncrease </w:t>
       </w:r>
       <w:r>
         <w:rPr>
           <w:b/>
         </w:rPr>
-        <w:t>Mode</w:t>
-      </w:r>
-      <w:r>
-        <w:t xml:space="preserve"> menu.  </w:t>
-      </w:r>
-      <w:r>
-        <w:t xml:space="preserve"> </w:t>
-      </w:r>
-      <w:r>
-        <w:t>So your results will be identical to</w:t>
-      </w:r>
-      <w:r>
-        <w:t xml:space="preserve"> those on the next page</w:t>
-      </w:r>
-      <w:r>
-        <w:t xml:space="preserve">, </w:t>
-      </w:r>
-      <w:r>
-        <w:t>toggle</w:t>
-      </w:r>
-      <w:r>
-        <w:t xml:space="preserve"> the button</w:t>
-      </w:r>
-      <w:r>
-        <w:t xml:space="preserve"> </w:t>
-      </w:r>
-      <w:proofErr w:type="spellStart"/>
-      <w:r>
-        <w:rPr>
-          <w:b/>
-        </w:rPr>
-        <w:t>Tx</w:t>
-      </w:r>
-      <w:proofErr w:type="spellEnd"/>
-      <w:r>
-        <w:rPr>
-          <w:b/>
-        </w:rPr>
-        <w:t xml:space="preserve"> JT9</w:t>
-      </w:r>
-      <w:r>
-        <w:rPr>
-          <w:b/>
-        </w:rPr>
-        <w:t xml:space="preserve"> </w:t>
-      </w:r>
-      <w:r>
-        <w:t xml:space="preserve">so that it reads </w:t>
-      </w:r>
-      <w:proofErr w:type="spellStart"/>
-      <w:r>
-        <w:rPr>
-          <w:b/>
-        </w:rPr>
-        <w:t>Tx</w:t>
-      </w:r>
-      <w:proofErr w:type="spellEnd"/>
-      <w:r>
-        <w:rPr>
-          <w:b/>
-        </w:rPr>
-        <w:t xml:space="preserve"> JT65</w:t>
-      </w:r>
-      <w:r>
-        <w:t>.  S</w:t>
-      </w:r>
-      <w:r>
-        <w:t xml:space="preserve">et the </w:t>
-      </w:r>
-      <w:proofErr w:type="spellStart"/>
-      <w:proofErr w:type="gramStart"/>
-      <w:r>
-        <w:t>Tx</w:t>
-      </w:r>
-      <w:proofErr w:type="spellEnd"/>
-      <w:proofErr w:type="gramEnd"/>
-      <w:r>
-        <w:t xml:space="preserve"> and Rx frequencies to 1714 Hz.</w:t>
+        <w:t>Bins/Pixel</w:t>
+      </w:r>
+      <w:r>
+        <w:t xml:space="preserve"> until the waterfall</w:t>
+      </w:r>
+      <w:r>
+        <w:t>’s frequency</w:t>
+      </w:r>
+      <w:r>
+        <w:t xml:space="preserve"> scale extends to at least 4000 Hz.  </w:t>
+      </w:r>
+      <w:r>
+        <w:t>T</w:t>
+      </w:r>
+      <w:r>
+        <w:t>hen use the mouse to decrease the Wide Graph</w:t>
+      </w:r>
+      <w:r>
+        <w:t>’s</w:t>
+      </w:r>
+      <w:r>
+        <w:t xml:space="preserve"> width until the 40</w:t>
+      </w:r>
+      <w:r>
+        <w:t xml:space="preserve">00 Hz tick mark is just visible at the right edge.  </w:t>
       </w:r>
     </w:p>
     <w:p>
@@ -346,73 +433,168 @@
         <w:spacing w:before="0" w:beforeAutospacing="0"/>
       </w:pPr>
       <w:r>
-        <w:t xml:space="preserve">Click on </w:t>
+        <w:t xml:space="preserve">Set the </w:t>
       </w:r>
       <w:r>
         <w:rPr>
           <w:b/>
         </w:rPr>
-        <w:t>File | Open</w:t>
-      </w:r>
-      <w:r>
-        <w:t xml:space="preserve">, navigate to the …\save\Samples directory under your installation directory, and open </w:t>
-      </w:r>
-      <w:r>
-        <w:t xml:space="preserve">the sample </w:t>
-      </w:r>
-      <w:r>
-        <w:t>file 130610_2343.wav.  The waterfall and main window should look like the screen shots on the next page.</w:t>
-      </w:r>
-      <w:r>
-        <w:t xml:space="preserve">  Th</w:t>
-      </w:r>
-      <w:r>
-        <w:t>e sample file contains 17 decodable signals</w:t>
-      </w:r>
-      <w:r>
-        <w:t xml:space="preserve"> — nine</w:t>
-      </w:r>
-      <w:r>
-        <w:t xml:space="preserve"> in JT65 mode</w:t>
-      </w:r>
-      <w:r>
+        <w:t>Slope</w:t>
+      </w:r>
+      <w:r>
+        <w:t xml:space="preserve"> control to 1.1 (more on this parameter below).</w:t>
+      </w:r>
+      <w:r>
+        <w:t xml:space="preserve">  </w:t>
+      </w:r>
+    </w:p>
+    <w:p>
+      <w:pPr>
+        <w:pStyle w:val="ListParagraph"/>
+        <w:numPr>
+          <w:ilvl w:val="0"/>
+          <w:numId w:val="16"/>
+        </w:numPr>
+        <w:spacing w:before="0" w:beforeAutospacing="0"/>
+      </w:pPr>
+      <w:r>
+        <w:t xml:space="preserve">Note that instead of the parameters </w:t>
+      </w:r>
+      <w:proofErr w:type="spellStart"/>
+      <w:r>
+        <w:rPr>
+          <w:b/>
+        </w:rPr>
+        <w:t>f</w:t>
+      </w:r>
+      <w:proofErr w:type="spellEnd"/>
+      <w:r>
+        <w:rPr>
+          <w:b/>
+        </w:rPr>
+        <w:t xml:space="preserve"> Min</w:t>
+      </w:r>
+      <w:r>
+        <w:t xml:space="preserve"> and </w:t>
+      </w:r>
+      <w:r>
+        <w:rPr>
+          <w:b/>
+        </w:rPr>
+        <w:t>f Max</w:t>
+      </w:r>
+      <w:r>
+        <w:rPr>
+          <w:b/>
+        </w:rPr>
         <w:t xml:space="preserve"> </w:t>
       </w:r>
       <w:r>
-        <w:t>(</w:t>
-      </w:r>
-      <w:r>
-        <w:t>flagged with the character #</w:t>
-      </w:r>
-      <w:r>
-        <w:t>)</w:t>
-      </w:r>
-      <w:r>
-        <w:t xml:space="preserve">, and </w:t>
-      </w:r>
-      <w:r>
-        <w:t xml:space="preserve">eight </w:t>
-      </w:r>
-      <w:r>
-        <w:t>in JT9</w:t>
+        <w:t>used</w:t>
+      </w:r>
+      <w:r>
+        <w:t xml:space="preserve"> previously, v1.1 has a single parameter</w:t>
       </w:r>
       <w:r>
         <w:t xml:space="preserve"> </w:t>
       </w:r>
       <w:r>
-        <w:t>mode (</w:t>
-      </w:r>
-      <w:r>
-        <w:t>flagged with @</w:t>
-      </w:r>
-      <w:r>
-        <w:t>)</w:t>
-      </w:r>
-      <w:r>
-        <w:t xml:space="preserve">.  Since </w:t>
-      </w:r>
-      <w:r>
-        <w:t xml:space="preserve">the </w:t>
+        <w:rPr>
+          <w:b/>
+        </w:rPr>
+        <w:t xml:space="preserve">JT65 </w:t>
+      </w:r>
+      <w:r>
+        <w:rPr>
+          <w:b/>
+        </w:rPr>
+        <w:t xml:space="preserve">3000 </w:t>
+      </w:r>
+      <w:r>
+        <w:rPr>
+          <w:b/>
+        </w:rPr>
+        <w:t>JT9</w:t>
+      </w:r>
+      <w:r>
+        <w:t xml:space="preserve">.  The number </w:t>
+      </w:r>
+      <w:r>
+        <w:t>in the middle is an a</w:t>
+      </w:r>
+      <w:r>
+        <w:t>udio frequency in Hz</w:t>
+      </w:r>
+      <w:r>
+        <w:t xml:space="preserve"> that </w:t>
+      </w:r>
+      <w:r>
+        <w:t>sets the expected dividing line between JT65 and JT9 signals.</w:t>
+      </w:r>
+      <w:r>
+        <w:t xml:space="preserve">  A reasonable value is something like 2700 Hz.</w:t>
+      </w:r>
+    </w:p>
+    <w:p>
+      <w:pPr>
+        <w:pStyle w:val="ListParagraph"/>
+        <w:numPr>
+          <w:ilvl w:val="0"/>
+          <w:numId w:val="16"/>
+        </w:numPr>
+        <w:spacing w:before="0" w:beforeAutospacing="0"/>
+      </w:pPr>
+      <w:r>
+        <w:t>So your results will be identical to</w:t>
+      </w:r>
+      <w:r>
+        <w:t xml:space="preserve"> those on the next page</w:t>
+      </w:r>
+      <w:r>
+        <w:t xml:space="preserve">, toggle the button </w:t>
+      </w:r>
+      <w:proofErr w:type="spellStart"/>
+      <w:r>
+        <w:rPr>
+          <w:b/>
+        </w:rPr>
+        <w:t>Tx</w:t>
+      </w:r>
+      <w:proofErr w:type="spellEnd"/>
+      <w:r>
+        <w:rPr>
+          <w:b/>
+        </w:rPr>
+        <w:t xml:space="preserve"> JT9</w:t>
+      </w:r>
+      <w:r>
+        <w:rPr>
+          <w:b/>
+        </w:rPr>
+        <w:t xml:space="preserve"> </w:t>
+      </w:r>
+      <w:r>
+        <w:t xml:space="preserve">so that it reads </w:t>
+      </w:r>
+      <w:proofErr w:type="spellStart"/>
+      <w:r>
+        <w:rPr>
+          <w:b/>
+        </w:rPr>
+        <w:t>Tx</w:t>
+      </w:r>
+      <w:proofErr w:type="spellEnd"/>
+      <w:r>
+        <w:rPr>
+          <w:b/>
+        </w:rPr>
+        <w:t xml:space="preserve"> JT65</w:t>
+      </w:r>
+      <w:r>
+        <w:t>, and s</w:t>
+      </w:r>
+      <w:r>
+        <w:t xml:space="preserve">et the </w:t>
       </w:r>
       <w:proofErr w:type="spellStart"/>
       <w:proofErr w:type="gramStart"/>
@@ -422,6 +604,98 @@
       <w:proofErr w:type="spellEnd"/>
       <w:proofErr w:type="gramEnd"/>
       <w:r>
+        <w:t xml:space="preserve"> and Rx frequencies to 1714 Hz.</w:t>
+      </w:r>
+    </w:p>
+    <w:p>
+      <w:pPr>
+        <w:pStyle w:val="ListParagraph"/>
+        <w:numPr>
+          <w:ilvl w:val="0"/>
+          <w:numId w:val="16"/>
+        </w:numPr>
+        <w:spacing w:before="0" w:beforeAutospacing="0"/>
+      </w:pPr>
+      <w:r>
+        <w:t xml:space="preserve">Click on </w:t>
+      </w:r>
+      <w:r>
+        <w:rPr>
+          <w:b/>
+        </w:rPr>
+        <w:t>File | Open</w:t>
+      </w:r>
+      <w:r>
+        <w:t xml:space="preserve">, navigate to the …\save\Samples directory under your installation directory, and open </w:t>
+      </w:r>
+      <w:r>
+        <w:t xml:space="preserve">the sample </w:t>
+      </w:r>
+      <w:r>
+        <w:t>file 130610_2343.wav.  The waterfall and main window should look like the screen shots on the next page.</w:t>
+      </w:r>
+      <w:r>
+        <w:t xml:space="preserve">  Th</w:t>
+      </w:r>
+      <w:r>
+        <w:t>e sample file contains 17 decodable signals</w:t>
+      </w:r>
+      <w:r>
+        <w:t xml:space="preserve"> — nine</w:t>
+      </w:r>
+      <w:r>
+        <w:t xml:space="preserve"> in JT65 mode</w:t>
+      </w:r>
+      <w:r>
+        <w:t xml:space="preserve"> </w:t>
+      </w:r>
+      <w:r>
+        <w:t>(</w:t>
+      </w:r>
+      <w:r>
+        <w:t>flagged with the character #</w:t>
+      </w:r>
+      <w:r>
+        <w:t xml:space="preserve"> in the decoded text windows</w:t>
+      </w:r>
+      <w:r>
+        <w:t>)</w:t>
+      </w:r>
+      <w:r>
+        <w:t xml:space="preserve">, and </w:t>
+      </w:r>
+      <w:r>
+        <w:t xml:space="preserve">eight </w:t>
+      </w:r>
+      <w:r>
+        <w:t>in JT9</w:t>
+      </w:r>
+      <w:r>
+        <w:t xml:space="preserve"> </w:t>
+      </w:r>
+      <w:r>
+        <w:t>mode (</w:t>
+      </w:r>
+      <w:r>
+        <w:t>flagged with @</w:t>
+      </w:r>
+      <w:r>
+        <w:t>)</w:t>
+      </w:r>
+      <w:r>
+        <w:t xml:space="preserve">.  Since </w:t>
+      </w:r>
+      <w:r>
+        <w:t xml:space="preserve">the </w:t>
+      </w:r>
+      <w:proofErr w:type="spellStart"/>
+      <w:proofErr w:type="gramStart"/>
+      <w:r>
+        <w:t>Tx</w:t>
+      </w:r>
+      <w:proofErr w:type="spellEnd"/>
+      <w:proofErr w:type="gramEnd"/>
+      <w:r>
         <w:t xml:space="preserve"> mode was set to </w:t>
       </w:r>
       <w:proofErr w:type="spellStart"/>
@@ -454,7 +728,10 @@
         <w:t xml:space="preserve">in that mode </w:t>
       </w:r>
       <w:r>
-        <w:t xml:space="preserve">are decoded </w:t>
+        <w:t>we</w:t>
+      </w:r>
+      <w:r>
+        <w:t xml:space="preserve">re decoded </w:t>
       </w:r>
       <w:r>
         <w:t xml:space="preserve">first.  If you had selected </w:t>
@@ -537,13 +814,25 @@
         <w:t>determining</w:t>
       </w:r>
       <w:r>
-        <w:t xml:space="preserve"> the ap</w:t>
-      </w:r>
-      <w:r>
-        <w:t>propriate mode (JT9 or JT65) of</w:t>
-      </w:r>
-      <w:r>
-        <w:t xml:space="preserve"> each signal.  For example, double-click on the waterfall near 813 Hz: the signal from W7VP will be decoded, and </w:t>
+        <w:t xml:space="preserve"> the </w:t>
+      </w:r>
+      <w:r>
+        <w:t>mode (JT9 or JT65) of</w:t>
+      </w:r>
+      <w:r>
+        <w:t xml:space="preserve"> each signal.  For example, double-click on the waterfall near 813 Hz: </w:t>
+      </w:r>
+      <w:r>
+        <w:t xml:space="preserve">a </w:t>
+      </w:r>
+      <w:r>
+        <w:t xml:space="preserve">signal </w:t>
+      </w:r>
+      <w:r>
+        <w:t xml:space="preserve">originating </w:t>
+      </w:r>
+      <w:r>
+        <w:t xml:space="preserve">from W7VP will be decoded, and </w:t>
       </w:r>
       <w:r>
         <w:t>the line</w:t>
@@ -570,6 +859,7 @@
       </w:pPr>
       <w:proofErr w:type="gramStart"/>
       <w:r>
+        <w:lastRenderedPageBreak/>
         <w:t>should</w:t>
       </w:r>
       <w:proofErr w:type="gramEnd"/>
@@ -577,19 +867,10 @@
         <w:t xml:space="preserve"> </w:t>
       </w:r>
       <w:r>
-        <w:t xml:space="preserve">appear in the QSO frequency text box.  Double-click </w:t>
-      </w:r>
-      <w:r>
-        <w:t xml:space="preserve">on the waterfall </w:t>
-      </w:r>
-      <w:r>
-        <w:t xml:space="preserve">at 3196 </w:t>
-      </w:r>
-      <w:r>
-        <w:t>Hz</w:t>
-      </w:r>
-      <w:r>
-        <w:t xml:space="preserve"> and the program </w:t>
+        <w:t>appear in the QSO F</w:t>
+      </w:r>
+      <w:r>
+        <w:t xml:space="preserve">requency text box.  Double-click on the waterfall at 3196 Hz and the program </w:t>
       </w:r>
       <w:r>
         <w:t>will decode</w:t>
@@ -657,7 +938,6 @@
         <w:rPr>
           <w:noProof/>
         </w:rPr>
-        <w:lastRenderedPageBreak/>
         <w:drawing>
           <wp:inline distT="0" distB="0" distL="0" distR="0">
             <wp:extent cx="6775704" cy="1371600"/>
@@ -713,6 +993,7 @@
         <w:pStyle w:val="ListParagraph"/>
         <w:spacing w:before="0" w:beforeAutospacing="0"/>
         <w:ind w:left="0"/>
+        <w:jc w:val="center"/>
       </w:pPr>
       <w:r>
         <w:rPr>
@@ -720,8 +1001,8 @@
         </w:rPr>
         <w:drawing>
           <wp:inline distT="0" distB="0" distL="0" distR="0" wp14:anchorId="2022E5C3" wp14:editId="75D528A0">
-            <wp:extent cx="6858000" cy="6588125"/>
-            <wp:effectExtent l="0" t="0" r="0" b="3175"/>
+            <wp:extent cx="5596128" cy="5367528"/>
+            <wp:effectExtent l="0" t="0" r="5080" b="5080"/>
             <wp:docPr id="16" name="Picture 16"/>
             <wp:cNvGraphicFramePr>
               <a:graphicFrameLocks xmlns:a="http://schemas.openxmlformats.org/drawingml/2006/main" noChangeAspect="1"/>
@@ -748,7 +1029,7 @@
                   <pic:spPr>
                     <a:xfrm>
                       <a:off x="0" y="0"/>
-                      <a:ext cx="6858000" cy="6588125"/>
+                      <a:ext cx="5596128" cy="5367528"/>
                     </a:xfrm>
                     <a:prstGeom prst="rect">
                       <a:avLst/>
@@ -762,11 +1043,6 @@
       </w:r>
     </w:p>
     <w:p>
-      <w:r>
-        <w:br w:type="page"/>
-      </w:r>
-    </w:p>
-    <w:p>
       <w:pPr>
         <w:pStyle w:val="ListParagraph"/>
         <w:numPr>
@@ -777,13 +1053,16 @@
       </w:pPr>
       <w:r>
         <w:lastRenderedPageBreak/>
-        <w:t xml:space="preserve">Scroll back, if necessary, </w:t>
+        <w:t xml:space="preserve">Scroll back </w:t>
+      </w:r>
+      <w:r>
+        <w:t xml:space="preserve">in the Band Activity window </w:t>
       </w:r>
       <w:r>
         <w:t>and d</w:t>
       </w:r>
       <w:r>
-        <w:t xml:space="preserve">ouble-click on the decoded JT65 message </w:t>
+        <w:t xml:space="preserve">ouble-click on the message </w:t>
       </w:r>
       <w:r>
         <w:rPr>
@@ -808,7 +1087,7 @@
       <w:proofErr w:type="spellEnd"/>
       <w:proofErr w:type="gramEnd"/>
       <w:r>
-        <w:t xml:space="preserve"> mode to JT65 and the </w:t>
+        <w:t xml:space="preserve"> mode to JT65 and </w:t>
       </w:r>
       <w:proofErr w:type="spellStart"/>
       <w:r>
@@ -816,18 +1095,69 @@
       </w:r>
       <w:proofErr w:type="spellEnd"/>
       <w:r>
-        <w:t xml:space="preserve"> and Rx frequencies to his (audio) frequency, 974 Hz.</w:t>
-      </w:r>
-      <w:r>
-        <w:t xml:space="preserve">  If you had checked “Double-click on call sets </w:t>
+        <w:t xml:space="preserve"> and Rx frequencies to </w:t>
+      </w:r>
+      <w:r>
+        <w:t xml:space="preserve">that </w:t>
+      </w:r>
+      <w:r>
+        <w:t>of DL7ACA</w:t>
+      </w:r>
+      <w:r>
+        <w:t>, 974 Hz.</w:t>
+      </w:r>
+      <w:r>
+        <w:t xml:space="preserve">  If you had checked </w:t>
+      </w:r>
+      <w:r>
+        <w:rPr>
+          <w:b/>
+        </w:rPr>
+        <w:t>Doub</w:t>
+      </w:r>
+      <w:r>
+        <w:rPr>
+          <w:b/>
+        </w:rPr>
+        <w:t xml:space="preserve">le-click on call sets </w:t>
       </w:r>
       <w:proofErr w:type="spellStart"/>
       <w:r>
+        <w:rPr>
+          <w:b/>
+        </w:rPr>
         <w:t>Tx</w:t>
       </w:r>
       <w:proofErr w:type="spellEnd"/>
       <w:r>
-        <w:t xml:space="preserve"> Enable”, the program would be armed to start a QSO with DL7ACA.</w:t>
+        <w:rPr>
+          <w:b/>
+        </w:rPr>
+        <w:t xml:space="preserve"> Enable</w:t>
+      </w:r>
+      <w:r>
+        <w:t xml:space="preserve"> on the </w:t>
+      </w:r>
+      <w:r>
+        <w:rPr>
+          <w:b/>
+        </w:rPr>
+        <w:t>Setup</w:t>
+      </w:r>
+      <w:r>
+        <w:t xml:space="preserve"> menu</w:t>
+      </w:r>
+      <w:r>
+        <w:t xml:space="preserve">, the program would </w:t>
+      </w:r>
+      <w:r>
+        <w:t xml:space="preserve">prepare itself </w:t>
+      </w:r>
+      <w:r>
+        <w:t xml:space="preserve">to </w:t>
+      </w:r>
+      <w:r>
+        <w:t>start a QSO with DL7ACA.</w:t>
       </w:r>
     </w:p>
     <w:p>
@@ -862,25 +1192,13 @@
       <w:proofErr w:type="spellEnd"/>
       <w:proofErr w:type="gramEnd"/>
       <w:r>
-        <w:t xml:space="preserve"> mode to JT9</w:t>
-      </w:r>
-      <w:r>
-        <w:t xml:space="preserve"> and </w:t>
-      </w:r>
-      <w:r>
-        <w:t xml:space="preserve">both </w:t>
-      </w:r>
-      <w:r>
-        <w:t xml:space="preserve">frequencies to </w:t>
-      </w:r>
-      <w:r>
-        <w:t xml:space="preserve">3567 </w:t>
-      </w:r>
-      <w:r>
-        <w:t>Hz.</w:t>
-      </w:r>
-      <w:r>
-        <w:t xml:space="preserve">  You’re now ready for a JT9 QSO with TA4A.</w:t>
+        <w:t xml:space="preserve"> mode to JT9 and both frequencies to 3567 Hz.  You’re now </w:t>
+      </w:r>
+      <w:r>
+        <w:t xml:space="preserve">configured properly </w:t>
+      </w:r>
+      <w:r>
+        <w:t>for a JT9 QSO with TA4A.</w:t>
       </w:r>
     </w:p>
     <w:p>
@@ -893,116 +1211,136 @@
         <w:spacing w:before="0" w:beforeAutospacing="0"/>
       </w:pPr>
       <w:r>
-        <w:t>To take advantage of the dual-mode capability of WSJT-X v1.1, set your Rx bandwidth to at least 4 kHz (</w:t>
-      </w:r>
-      <w:r>
-        <w:t>upper sideband</w:t>
-      </w:r>
-      <w:r>
-        <w:t xml:space="preserve"> mode</w:t>
-      </w:r>
-      <w:r>
-        <w:t xml:space="preserve">, of course).  </w:t>
-      </w:r>
-      <w:r>
-        <w:t xml:space="preserve">As an </w:t>
-      </w:r>
-      <w:r>
-        <w:t xml:space="preserve">example, I set “Low cut” on my </w:t>
-      </w:r>
-      <w:r>
-        <w:t xml:space="preserve">    </w:t>
-      </w:r>
-      <w:r>
-        <w:t>TS-2000 to 200 Hz</w:t>
-      </w:r>
-      <w:r>
-        <w:t xml:space="preserve"> and</w:t>
-      </w:r>
-      <w:r>
-        <w:t xml:space="preserve"> “High Cut” to 5000 Hz.  </w:t>
-      </w:r>
-      <w:r>
-        <w:t xml:space="preserve">The </w:t>
-      </w:r>
-      <w:proofErr w:type="spellStart"/>
-      <w:proofErr w:type="gramStart"/>
-      <w:r>
-        <w:t>Tx</w:t>
-      </w:r>
-      <w:proofErr w:type="spellEnd"/>
-      <w:proofErr w:type="gramEnd"/>
-      <w:r>
-        <w:t xml:space="preserve"> filter</w:t>
-      </w:r>
-      <w:r>
-        <w:t xml:space="preserve">s in </w:t>
-      </w:r>
-      <w:r>
-        <w:t xml:space="preserve">most </w:t>
-      </w:r>
-      <w:r>
-        <w:t xml:space="preserve">SSB transceivers </w:t>
-      </w:r>
-      <w:r>
-        <w:t xml:space="preserve">will </w:t>
-      </w:r>
-      <w:r>
-        <w:t>not pass audio frequencies higher than abou</w:t>
-      </w:r>
-      <w:r>
-        <w:t xml:space="preserve">t 2700 Hz; </w:t>
-      </w:r>
-      <w:r>
-        <w:t xml:space="preserve">WSJT-X v1.1 takes care of this by </w:t>
-      </w:r>
-      <w:r>
-        <w:t>using split Rx/</w:t>
-      </w:r>
-      <w:proofErr w:type="spellStart"/>
-      <w:r>
-        <w:t>Tx</w:t>
-      </w:r>
-      <w:proofErr w:type="spellEnd"/>
-      <w:r>
-        <w:t xml:space="preserve"> frequencies.  The </w:t>
-      </w:r>
-      <w:proofErr w:type="spellStart"/>
-      <w:proofErr w:type="gramStart"/>
-      <w:r>
-        <w:t>Tx</w:t>
-      </w:r>
-      <w:proofErr w:type="spellEnd"/>
-      <w:proofErr w:type="gramEnd"/>
-      <w:r>
-        <w:t xml:space="preserve"> dial frequency</w:t>
+        <w:t>O</w:t>
+      </w:r>
+      <w:r>
+        <w:t xml:space="preserve">pen the other file in the Samples directory, …\save\Samples\130418_1742.wav.  You </w:t>
+      </w:r>
+      <w:r>
+        <w:t xml:space="preserve">may </w:t>
+      </w:r>
+      <w:r>
+        <w:t>ha</w:t>
+      </w:r>
+      <w:r>
+        <w:t>ve seen this file before — it’</w:t>
+      </w:r>
+      <w:r>
+        <w:t xml:space="preserve">s part of the </w:t>
+      </w:r>
+      <w:r>
+        <w:rPr>
+          <w:i/>
+        </w:rPr>
+        <w:t>WSJT-X</w:t>
+      </w:r>
+      <w:r>
+        <w:t xml:space="preserve"> v1.0 installation package.  The waterfall display</w:t>
+      </w:r>
+      <w:r>
+        <w:t xml:space="preserve"> reveals</w:t>
+      </w:r>
+      <w:r>
+        <w:t xml:space="preserve"> that these data were recorded wi</w:t>
+      </w:r>
+      <w:r>
+        <w:t>th a much narrower Rx bandwidth</w:t>
       </w:r>
       <w:r>
         <w:t xml:space="preserve"> </w:t>
       </w:r>
       <w:r>
-        <w:t xml:space="preserve">is offset in 1000 Hz steps, and </w:t>
+        <w:t>(</w:t>
       </w:r>
       <w:r>
         <w:t xml:space="preserve">the </w:t>
       </w:r>
       <w:r>
-        <w:t xml:space="preserve">generated </w:t>
-      </w:r>
-      <w:r>
-        <w:t xml:space="preserve">audio frequency automatically adjusted to fall in the range 1000 – 2000 Hz.  With CAT enabled and </w:t>
-      </w:r>
-      <w:r>
-        <w:t xml:space="preserve">your transceiver </w:t>
-      </w:r>
-      <w:r>
-        <w:t xml:space="preserve">set </w:t>
-      </w:r>
-      <w:r>
-        <w:t>to Split mode</w:t>
-      </w:r>
-      <w:r>
-        <w:t>, frequency control is handled fully automatically.</w:t>
+        <w:rPr>
+          <w:b/>
+        </w:rPr>
+        <w:t>Low Cut</w:t>
+      </w:r>
+      <w:r>
+        <w:t xml:space="preserve"> and </w:t>
+      </w:r>
+      <w:r>
+        <w:rPr>
+          <w:b/>
+        </w:rPr>
+        <w:t>High Cut</w:t>
+      </w:r>
+      <w:r>
+        <w:t xml:space="preserve"> </w:t>
+      </w:r>
+      <w:r>
+        <w:t xml:space="preserve">settings </w:t>
+      </w:r>
+      <w:r>
+        <w:t>on my</w:t>
+      </w:r>
+      <w:r>
+        <w:t xml:space="preserve"> TS-2000 were 200 Hz and 2600 Hz, respectively</w:t>
+      </w:r>
+      <w:r>
+        <w:t>)</w:t>
+      </w:r>
+      <w:r>
+        <w:t xml:space="preserve">.  </w:t>
+      </w:r>
+      <w:r>
+        <w:t xml:space="preserve">You will necessarily have data similar to this if </w:t>
+      </w:r>
+      <w:r>
+        <w:t>you have no Rx filter wider than about 2.7 kHz</w:t>
+      </w:r>
+      <w:r>
+        <w:t xml:space="preserve">.  For best viewing of such data </w:t>
+      </w:r>
+      <w:r>
+        <w:t>reduce</w:t>
+      </w:r>
+      <w:r>
+        <w:t xml:space="preserve"> the width of the Wide Graph so that only the active part of the spectrum shows.  The signals </w:t>
+      </w:r>
+      <w:r>
+        <w:t xml:space="preserve">in this file </w:t>
+      </w:r>
+      <w:r>
+        <w:t xml:space="preserve">are </w:t>
+      </w:r>
+      <w:r>
+        <w:t xml:space="preserve">all </w:t>
+      </w:r>
+      <w:r>
+        <w:t>JT9 signals</w:t>
+      </w:r>
+      <w:r>
+        <w:t xml:space="preserve">; </w:t>
+      </w:r>
+      <w:r>
+        <w:t xml:space="preserve">to decode them you’ll need to move the </w:t>
+      </w:r>
+      <w:r>
+        <w:rPr>
+          <w:b/>
+        </w:rPr>
+        <w:t>JT65 | JT9</w:t>
+      </w:r>
+      <w:r>
+        <w:t xml:space="preserve"> delimiter down to, say 1000 Hz.  </w:t>
+      </w:r>
+      <w:r>
+        <w:t xml:space="preserve">This setup is very similar to what you have used with </w:t>
+      </w:r>
+      <w:r>
+        <w:rPr>
+          <w:i/>
+        </w:rPr>
+        <w:t>WSJT-X</w:t>
+      </w:r>
+      <w:r>
+        <w:t xml:space="preserve"> v1.0.</w:t>
       </w:r>
     </w:p>
     <w:p>
@@ -1015,85 +1353,1011 @@
         <w:spacing w:before="0" w:beforeAutospacing="0"/>
       </w:pPr>
       <w:r>
+        <w:t>Now</w:t>
+      </w:r>
+      <w:r>
+        <w:t xml:space="preserve"> is a good time to experiment with the </w:t>
+      </w:r>
+      <w:r>
         <w:rPr>
           <w:b/>
         </w:rPr>
-        <w:t>This is important:</w:t>
-      </w:r>
-      <w:r>
-        <w:t xml:space="preserve"> JT-Alert</w:t>
-      </w:r>
-      <w:r>
-        <w:t xml:space="preserve"> version 2.2.4</w:t>
-      </w:r>
-      <w:r>
-        <w:t xml:space="preserve">, by VK3AMA, does not yet </w:t>
-      </w:r>
-      <w:r>
-        <w:t>know about the dual-mode capability of WSJT-X.  Do not use JT-Alert with WSJT-X v1.1 until Laurie has a chance to update his program!</w:t>
+        <w:t>Zero</w:t>
+      </w:r>
+      <w:r>
+        <w:t xml:space="preserve"> and </w:t>
+      </w:r>
+      <w:r>
+        <w:rPr>
+          <w:b/>
+        </w:rPr>
+        <w:t>Slope</w:t>
+      </w:r>
+      <w:r>
+        <w:t xml:space="preserve"> parameters.</w:t>
+      </w:r>
+      <w:r>
+        <w:t xml:space="preserve">  </w:t>
+      </w:r>
+      <w:r>
+        <w:rPr>
+          <w:b/>
+        </w:rPr>
+        <w:t>Zero</w:t>
+      </w:r>
+      <w:r>
+        <w:t xml:space="preserve"> sets the baseline level for waterfall </w:t>
+      </w:r>
+      <w:r>
+        <w:t xml:space="preserve">colors, while </w:t>
+      </w:r>
+      <w:r>
+        <w:rPr>
+          <w:b/>
+        </w:rPr>
+        <w:t>Slope</w:t>
+      </w:r>
+      <w:r>
+        <w:t xml:space="preserve"> </w:t>
+      </w:r>
+      <w:r>
+        <w:t xml:space="preserve">provides </w:t>
+      </w:r>
+      <w:r>
+        <w:t xml:space="preserve">a way to correct for non-flat spectral response in your radio.  </w:t>
+      </w:r>
+      <w:r>
+        <w:t xml:space="preserve">For the receiver setup of this file good values are </w:t>
+      </w:r>
+      <w:proofErr w:type="gramStart"/>
+      <w:r>
+        <w:t>around  –</w:t>
+      </w:r>
+      <w:proofErr w:type="gramEnd"/>
+      <w:r>
+        <w:t xml:space="preserve">8 and +0.2, respectively.  </w:t>
+      </w:r>
+      <w:r>
+        <w:t xml:space="preserve">If the </w:t>
+      </w:r>
+      <w:r>
+        <w:rPr>
+          <w:b/>
+        </w:rPr>
+        <w:t xml:space="preserve">Cumulative </w:t>
+      </w:r>
+      <w:r>
+        <w:t xml:space="preserve">spectral baseline </w:t>
+      </w:r>
+      <w:r>
+        <w:t xml:space="preserve">(green curve) </w:t>
+      </w:r>
+      <w:r>
+        <w:t>slopes downward</w:t>
+      </w:r>
+      <w:r>
+        <w:t xml:space="preserve"> toward higher frequencies</w:t>
+      </w:r>
+      <w:r>
+        <w:t xml:space="preserve">, increase the </w:t>
+      </w:r>
+      <w:r>
+        <w:rPr>
+          <w:b/>
+        </w:rPr>
+        <w:t xml:space="preserve">Slope </w:t>
+      </w:r>
+      <w:r>
+        <w:t xml:space="preserve">setting.  </w:t>
+      </w:r>
+      <w:r>
+        <w:t xml:space="preserve">Re-open the wave file after each change, to see the </w:t>
+      </w:r>
+      <w:r>
+        <w:t xml:space="preserve">new </w:t>
+      </w:r>
+      <w:r>
+        <w:t xml:space="preserve">results.  </w:t>
+      </w:r>
+      <w:r>
+        <w:t>Here’s the resulting waterfall display with parameters set properly for my radio with 200-2600 Hz filter settings:</w:t>
       </w:r>
     </w:p>
     <w:p>
       <w:pPr>
+        <w:pStyle w:val="ListParagraph"/>
+        <w:spacing w:before="0" w:beforeAutospacing="0"/>
+        <w:ind w:left="1080"/>
+      </w:pPr>
+    </w:p>
+    <w:p>
+      <w:pPr>
+        <w:pStyle w:val="ListParagraph"/>
+        <w:spacing w:before="0" w:beforeAutospacing="0"/>
+        <w:ind w:left="0"/>
+      </w:pPr>
+      <w:r>
+        <w:rPr>
+          <w:noProof/>
+        </w:rPr>
+        <w:drawing>
+          <wp:inline distT="0" distB="0" distL="0" distR="0">
+            <wp:extent cx="6858000" cy="2057400"/>
+            <wp:effectExtent l="0" t="0" r="0" b="0"/>
+            <wp:docPr id="3" name="Picture 3"/>
+            <wp:cNvGraphicFramePr>
+              <a:graphicFrameLocks xmlns:a="http://schemas.openxmlformats.org/drawingml/2006/main" noChangeAspect="1"/>
+            </wp:cNvGraphicFramePr>
+            <a:graphic xmlns:a="http://schemas.openxmlformats.org/drawingml/2006/main">
+              <a:graphicData uri="http://schemas.openxmlformats.org/drawingml/2006/picture">
+                <pic:pic xmlns:pic="http://schemas.openxmlformats.org/drawingml/2006/picture">
+                  <pic:nvPicPr>
+                    <pic:cNvPr id="0" name="Picture 3"/>
+                    <pic:cNvPicPr>
+                      <a:picLocks noChangeAspect="1" noChangeArrowheads="1"/>
+                    </pic:cNvPicPr>
+                  </pic:nvPicPr>
+                  <pic:blipFill>
+                    <a:blip r:embed="rId12">
+                      <a:extLst>
+                        <a:ext uri="{28A0092B-C50C-407E-A947-70E740481C1C}">
+                          <a14:useLocalDpi xmlns:a14="http://schemas.microsoft.com/office/drawing/2010/main" val="0"/>
+                        </a:ext>
+                      </a:extLst>
+                    </a:blip>
+                    <a:srcRect/>
+                    <a:stretch>
+                      <a:fillRect/>
+                    </a:stretch>
+                  </pic:blipFill>
+                  <pic:spPr bwMode="auto">
+                    <a:xfrm>
+                      <a:off x="0" y="0"/>
+                      <a:ext cx="6858000" cy="2057400"/>
+                    </a:xfrm>
+                    <a:prstGeom prst="rect">
+                      <a:avLst/>
+                    </a:prstGeom>
+                    <a:noFill/>
+                    <a:ln>
+                      <a:noFill/>
+                    </a:ln>
+                  </pic:spPr>
+                </pic:pic>
+              </a:graphicData>
+            </a:graphic>
+          </wp:inline>
+        </w:drawing>
+      </w:r>
+    </w:p>
+    <w:p>
+      <w:pPr>
+        <w:pStyle w:val="ListParagraph"/>
+        <w:spacing w:before="0" w:beforeAutospacing="0"/>
+        <w:ind w:left="0"/>
+      </w:pPr>
+    </w:p>
+    <w:p>
+      <w:pPr>
+        <w:rPr>
+          <w:rFonts w:asciiTheme="majorHAnsi" w:eastAsiaTheme="majorEastAsia" w:hAnsiTheme="majorHAnsi" w:cstheme="majorBidi"/>
+          <w:b/>
+          <w:bCs/>
+          <w:color w:val="365F91" w:themeColor="accent1" w:themeShade="BF"/>
+          <w:sz w:val="28"/>
+          <w:szCs w:val="28"/>
+        </w:rPr>
+      </w:pPr>
+      <w:r>
+        <w:br w:type="page"/>
+      </w:r>
+    </w:p>
+    <w:p>
+      <w:pPr>
+        <w:pStyle w:val="Heading1"/>
+        <w:jc w:val="center"/>
+      </w:pPr>
+      <w:r>
+        <w:lastRenderedPageBreak/>
+        <w:t xml:space="preserve">Basic </w:t>
+      </w:r>
+      <w:proofErr w:type="gramStart"/>
+      <w:r>
+        <w:t>On-</w:t>
+      </w:r>
+      <w:proofErr w:type="gramEnd"/>
+      <w:r>
+        <w:t>the Air Operation</w:t>
+      </w:r>
+    </w:p>
+    <w:p>
+      <w:pPr>
+        <w:pStyle w:val="ListParagraph"/>
+        <w:numPr>
+          <w:ilvl w:val="0"/>
+          <w:numId w:val="19"/>
+        </w:numPr>
+        <w:spacing w:before="0" w:beforeAutospacing="0"/>
+      </w:pPr>
+      <w:r>
+        <w:t xml:space="preserve">To take advantage of the </w:t>
+      </w:r>
+      <w:r>
+        <w:t xml:space="preserve">wideband, </w:t>
+      </w:r>
+      <w:r>
+        <w:t xml:space="preserve">dual-mode capability of </w:t>
+      </w:r>
+      <w:r>
+        <w:rPr>
+          <w:i/>
+        </w:rPr>
+        <w:t>WSJT-X</w:t>
+      </w:r>
+      <w:r>
+        <w:t xml:space="preserve"> v1.1, set your Rx bandwidth to at least 4 kHz (</w:t>
+      </w:r>
+      <w:r>
+        <w:t xml:space="preserve">USB </w:t>
+      </w:r>
+      <w:r>
+        <w:t>mode</w:t>
+      </w:r>
+      <w:r>
+        <w:t xml:space="preserve">, of course).  </w:t>
+      </w:r>
+      <w:r>
+        <w:t xml:space="preserve"> On the </w:t>
+      </w:r>
+      <w:r>
+        <w:t xml:space="preserve">TS-2000 </w:t>
+      </w:r>
+      <w:r>
+        <w:t xml:space="preserve">I set </w:t>
+      </w:r>
+      <w:r>
+        <w:rPr>
+          <w:b/>
+        </w:rPr>
+        <w:t>Low Cut</w:t>
+      </w:r>
+      <w:r>
+        <w:t xml:space="preserve"> to </w:t>
+      </w:r>
+      <w:r>
+        <w:t xml:space="preserve">200 </w:t>
+      </w:r>
+      <w:r>
+        <w:t>and</w:t>
+      </w:r>
+      <w:r>
+        <w:t xml:space="preserve"> </w:t>
+      </w:r>
+      <w:r>
+        <w:rPr>
+          <w:b/>
+        </w:rPr>
+        <w:t>High Cut</w:t>
+      </w:r>
+      <w:r>
+        <w:t xml:space="preserve"> to 5000 Hz.  </w:t>
+      </w:r>
+      <w:r>
+        <w:t>Note that t</w:t>
+      </w:r>
+      <w:r>
+        <w:t xml:space="preserve">he </w:t>
+      </w:r>
+      <w:r>
+        <w:t xml:space="preserve">fixed </w:t>
+      </w:r>
+      <w:proofErr w:type="spellStart"/>
+      <w:r>
+        <w:t>Tx</w:t>
+      </w:r>
+      <w:proofErr w:type="spellEnd"/>
+      <w:r>
+        <w:t xml:space="preserve"> filter</w:t>
+      </w:r>
+      <w:r>
+        <w:t xml:space="preserve">s in </w:t>
+      </w:r>
+      <w:r>
+        <w:t xml:space="preserve">most </w:t>
+      </w:r>
+      <w:r>
+        <w:t xml:space="preserve">SSB transceivers </w:t>
+      </w:r>
+      <w:r>
+        <w:t xml:space="preserve">will </w:t>
+      </w:r>
+      <w:r>
+        <w:t>not pass audio frequencies higher than abou</w:t>
+      </w:r>
+      <w:r>
+        <w:t>t 2700 Hz;</w:t>
+      </w:r>
+      <w:r>
+        <w:t xml:space="preserve"> </w:t>
+      </w:r>
+      <w:r>
+        <w:rPr>
+          <w:i/>
+        </w:rPr>
+        <w:t>WSJT-X</w:t>
+      </w:r>
+      <w:r>
+        <w:t xml:space="preserve"> v1.1 takes care of this by </w:t>
+      </w:r>
+      <w:r>
+        <w:t>using</w:t>
+      </w:r>
+      <w:r>
+        <w:t xml:space="preserve"> </w:t>
+      </w:r>
+      <w:r>
+        <w:rPr>
+          <w:b/>
+        </w:rPr>
+        <w:t xml:space="preserve">Split </w:t>
+      </w:r>
+      <w:r>
+        <w:t>mode</w:t>
+      </w:r>
+      <w:r>
+        <w:t xml:space="preserve">.  The </w:t>
+      </w:r>
+      <w:proofErr w:type="spellStart"/>
+      <w:proofErr w:type="gramStart"/>
+      <w:r>
+        <w:t>Tx</w:t>
+      </w:r>
+      <w:proofErr w:type="spellEnd"/>
+      <w:proofErr w:type="gramEnd"/>
+      <w:r>
+        <w:t xml:space="preserve"> dial frequency</w:t>
+      </w:r>
+      <w:r>
+        <w:t xml:space="preserve"> </w:t>
+      </w:r>
+      <w:r>
+        <w:t xml:space="preserve">(VFO B) </w:t>
+      </w:r>
+      <w:r>
+        <w:t xml:space="preserve">is offset in 1000 Hz steps, </w:t>
+      </w:r>
+      <w:r>
+        <w:t xml:space="preserve">with </w:t>
+      </w:r>
+      <w:r>
+        <w:t xml:space="preserve">the </w:t>
+      </w:r>
+      <w:r>
+        <w:t xml:space="preserve">generated </w:t>
+      </w:r>
+      <w:r>
+        <w:t xml:space="preserve">audio frequency adjusted to fall in the range 1000 – 2000 Hz.  With CAT enabled and your transceiver set to </w:t>
+      </w:r>
+      <w:r>
+        <w:rPr>
+          <w:b/>
+        </w:rPr>
+        <w:t xml:space="preserve">Split </w:t>
+      </w:r>
+      <w:r>
+        <w:t>mode, frequency control will be</w:t>
+      </w:r>
+      <w:r>
+        <w:t xml:space="preserve"> handled automatically.</w:t>
+      </w:r>
+      <w:r>
+        <w:t xml:space="preserve">  </w:t>
+      </w:r>
+    </w:p>
+    <w:p>
+      <w:pPr>
+        <w:pStyle w:val="ListParagraph"/>
+        <w:numPr>
+          <w:ilvl w:val="0"/>
+          <w:numId w:val="19"/>
+        </w:numPr>
+        <w:spacing w:before="0" w:beforeAutospacing="0"/>
+      </w:pPr>
+      <w:r>
+        <w:t xml:space="preserve">If you have only a standard </w:t>
+      </w:r>
+      <w:r>
+        <w:t>SSB filter on the Rx side you wo</w:t>
+      </w:r>
+      <w:r>
+        <w:t xml:space="preserve">n’t </w:t>
+      </w:r>
+      <w:r>
+        <w:t xml:space="preserve">be able to </w:t>
+      </w:r>
+      <w:r>
+        <w:t xml:space="preserve">use more than about 2.7 kHz bandwidth.  You can still have all of the JT9 and part of the JT65 sub-band available, however.  On 20m, say, set dial frequency (VFO A) to 14.0774 and the </w:t>
+      </w:r>
+      <w:r>
+        <w:rPr>
+          <w:b/>
+        </w:rPr>
+        <w:t>JT9 | JT65</w:t>
+      </w:r>
+      <w:r>
+        <w:rPr>
+          <w:b/>
+        </w:rPr>
+        <w:t xml:space="preserve"> </w:t>
+      </w:r>
+      <w:r>
+        <w:t xml:space="preserve">dividing line at 1600 Hz.  JT9 signals </w:t>
+      </w:r>
+      <w:r>
+        <w:t>in the</w:t>
+      </w:r>
+      <w:r>
+        <w:t>ir</w:t>
+      </w:r>
+      <w:r>
+        <w:t xml:space="preserve"> conventional sub-band will </w:t>
+      </w:r>
+      <w:r>
+        <w:t>then appear at 1600 – 2600 Hz</w:t>
+      </w:r>
+      <w:r>
+        <w:t xml:space="preserve">, </w:t>
+      </w:r>
+      <w:r>
+        <w:t xml:space="preserve">while </w:t>
+      </w:r>
+      <w:r>
+        <w:t xml:space="preserve">JT65 signals </w:t>
+      </w:r>
+      <w:r>
+        <w:t xml:space="preserve">are </w:t>
+      </w:r>
+      <w:r>
+        <w:t>below 1000 Hz.</w:t>
+      </w:r>
+    </w:p>
+    <w:p>
+      <w:pPr>
+        <w:pStyle w:val="ListParagraph"/>
+        <w:numPr>
+          <w:ilvl w:val="0"/>
+          <w:numId w:val="19"/>
+        </w:numPr>
+        <w:spacing w:before="0" w:beforeAutospacing="0"/>
+      </w:pPr>
+      <w:r>
+        <w:rPr>
+          <w:b/>
+        </w:rPr>
+        <w:t>This is important:</w:t>
+      </w:r>
+      <w:r>
+        <w:t xml:space="preserve"> </w:t>
+      </w:r>
+      <w:r>
+        <w:rPr>
+          <w:i/>
+        </w:rPr>
+        <w:t>JT-Alert</w:t>
+      </w:r>
+      <w:r>
+        <w:t xml:space="preserve"> version 2.2.4</w:t>
+      </w:r>
+      <w:r>
+        <w:t xml:space="preserve">, by VK3AMA, does not yet </w:t>
+      </w:r>
+      <w:r>
+        <w:t xml:space="preserve">know about the dual-mode capability of </w:t>
+      </w:r>
+      <w:r>
+        <w:rPr>
+          <w:i/>
+        </w:rPr>
+        <w:t>WSJT-X</w:t>
+      </w:r>
+      <w:r>
+        <w:t xml:space="preserve">.  Do not use JT-Alert with </w:t>
+      </w:r>
+      <w:r>
+        <w:rPr>
+          <w:i/>
+        </w:rPr>
+        <w:t>WSJT-X</w:t>
+      </w:r>
+      <w:r>
+        <w:t xml:space="preserve"> v1.1 until Laurie has a chance to update his program</w:t>
+      </w:r>
+      <w:r>
+        <w:t xml:space="preserve">.  </w:t>
+      </w:r>
+    </w:p>
+    <w:p>
+      <w:pPr>
+        <w:pStyle w:val="ListParagraph"/>
+        <w:numPr>
+          <w:ilvl w:val="0"/>
+          <w:numId w:val="19"/>
+        </w:numPr>
+        <w:spacing w:before="0" w:beforeAutospacing="0"/>
+      </w:pPr>
+      <w:r>
+        <w:t xml:space="preserve">Otherwise, operation of </w:t>
+      </w:r>
+      <w:r>
+        <w:rPr>
+          <w:i/>
+        </w:rPr>
+        <w:t>WSJT-X</w:t>
+      </w:r>
+      <w:r>
+        <w:t xml:space="preserve"> v1.1 is similar to v1.0.</w:t>
+      </w:r>
+      <w:r>
+        <w:t xml:space="preserve">  PS</w:t>
+      </w:r>
+      <w:r>
+        <w:t>K Reporter should work normally.  Note that w</w:t>
+      </w:r>
+      <w:r>
+        <w:t xml:space="preserve">ithout </w:t>
+      </w:r>
+      <w:r>
+        <w:rPr>
+          <w:i/>
+        </w:rPr>
+        <w:t>JT-Alert</w:t>
+      </w:r>
+      <w:r>
+        <w:t xml:space="preserve"> your signal reports won’</w:t>
+      </w:r>
+      <w:r>
+        <w:t>t appear</w:t>
+      </w:r>
+      <w:r>
+        <w:t xml:space="preserve"> on </w:t>
+      </w:r>
+      <w:proofErr w:type="spellStart"/>
+      <w:r>
+        <w:t>HamSpots</w:t>
+      </w:r>
+      <w:proofErr w:type="spellEnd"/>
+      <w:r>
+        <w:t>.</w:t>
+      </w:r>
+    </w:p>
+    <w:p>
+      <w:pPr>
+        <w:pStyle w:val="ListParagraph"/>
+        <w:numPr>
+          <w:ilvl w:val="0"/>
+          <w:numId w:val="19"/>
+        </w:numPr>
+        <w:spacing w:before="0" w:beforeAutospacing="0"/>
+      </w:pPr>
+      <w:r>
+        <w:t xml:space="preserve">You’re </w:t>
+      </w:r>
+      <w:r>
+        <w:t xml:space="preserve">now </w:t>
+      </w:r>
+      <w:r>
+        <w:t xml:space="preserve">ready to go!  </w:t>
+      </w:r>
+      <w:r>
+        <w:t xml:space="preserve">With </w:t>
+      </w:r>
+      <w:r>
+        <w:rPr>
+          <w:i/>
+        </w:rPr>
+        <w:t>WSJT-X</w:t>
+      </w:r>
+      <w:r>
+        <w:t xml:space="preserve"> v1.1 you can make JT65 and JT9 QSOs</w:t>
+      </w:r>
+      <w:r>
+        <w:t>,</w:t>
+      </w:r>
+      <w:r>
+        <w:t xml:space="preserve"> alternating between the two modes</w:t>
+      </w:r>
+      <w:r>
+        <w:t xml:space="preserve"> as you wish,</w:t>
+      </w:r>
+      <w:r>
+        <w:t xml:space="preserve"> using nothing but mouse clicks</w:t>
+      </w:r>
+      <w:r>
+        <w:t>.</w:t>
+      </w:r>
+    </w:p>
+    <w:p>
+      <w:pPr>
+        <w:pStyle w:val="ListParagraph"/>
+        <w:spacing w:before="0" w:beforeAutospacing="0"/>
+        <w:ind w:left="1080"/>
+      </w:pPr>
+    </w:p>
+    <w:p>
+      <w:pPr>
+        <w:pStyle w:val="Heading1"/>
+        <w:jc w:val="center"/>
+      </w:pPr>
+      <w:r>
+        <w:t>Differences</w:t>
+      </w:r>
+      <w:r>
+        <w:t xml:space="preserve"> </w:t>
+      </w:r>
+      <w:proofErr w:type="gramStart"/>
+      <w:r>
+        <w:t>Between</w:t>
+      </w:r>
+      <w:proofErr w:type="gramEnd"/>
+      <w:r>
+        <w:t xml:space="preserve"> </w:t>
+      </w:r>
+      <w:r>
+        <w:t>JT65 and JT9</w:t>
+      </w:r>
+    </w:p>
+    <w:p>
+      <w:pPr>
         <w:spacing w:before="0" w:beforeAutospacing="0"/>
         <w:ind w:left="360"/>
-        <w:rPr>
-          <w:b/>
-        </w:rPr>
-      </w:pPr>
+      </w:pPr>
+      <w:r>
+        <w:t>JT65 has been widely used for EME on the VHF/UHF bands since 2003.  More recently it has also become popular on the HF bands. It’s a mature mode with well-optimized decoder</w:t>
+      </w:r>
+      <w:r>
+        <w:t>s</w:t>
+      </w:r>
+      <w:r>
+        <w:t xml:space="preserve">.  The two modes use essentially the same message structure and QSO procedures, but </w:t>
+      </w:r>
+      <w:r>
+        <w:t xml:space="preserve">internally they use </w:t>
+      </w:r>
+      <w:r>
+        <w:t xml:space="preserve">widely different coding, synchronization, </w:t>
+      </w:r>
+      <w:proofErr w:type="gramStart"/>
+      <w:r>
+        <w:t>and  modulation</w:t>
+      </w:r>
+      <w:proofErr w:type="gramEnd"/>
+      <w:r>
+        <w:t xml:space="preserve"> schemes.  </w:t>
+      </w:r>
+      <w:r>
+        <w:t xml:space="preserve">JT9 is about 2 dB more sensitive than JT65 and uses less than 1/10 the bandwidth.  </w:t>
+      </w:r>
     </w:p>
     <w:p>
       <w:pPr>
+        <w:ind w:left="360"/>
+      </w:pPr>
+      <w:r>
+        <w:t>Both modes compress user messages into 72 bits and add strong forward error correction (FEC)</w:t>
+      </w:r>
+      <w:r>
+        <w:t>.  R</w:t>
+      </w:r>
+      <w:r>
+        <w:t xml:space="preserve">eceived messages are almost always </w:t>
+      </w:r>
+      <w:r>
+        <w:t xml:space="preserve">decoded </w:t>
+      </w:r>
+      <w:r>
+        <w:t xml:space="preserve">exactly </w:t>
+      </w:r>
+      <w:r>
+        <w:t>as transmitted</w:t>
+      </w:r>
+      <w:r>
+        <w:t>,</w:t>
+      </w:r>
+      <w:r>
+        <w:t xml:space="preserve"> </w:t>
+      </w:r>
+      <w:r>
+        <w:t xml:space="preserve">or </w:t>
+      </w:r>
+      <w:r>
+        <w:t>there will be no decode at all</w:t>
+      </w:r>
+      <w:r>
+        <w:t xml:space="preserve">.  The Reed-Solomon code </w:t>
+      </w:r>
+      <w:r>
+        <w:t xml:space="preserve">used </w:t>
+      </w:r>
+      <w:r>
+        <w:t xml:space="preserve">in JT65 has </w:t>
+      </w:r>
+      <w:r>
+        <w:t xml:space="preserve">rate r = 12/63 = 0.19, which implies </w:t>
+      </w:r>
+      <w:r>
+        <w:t xml:space="preserve">a </w:t>
+      </w:r>
+      <w:r>
+        <w:t>redundancy</w:t>
+      </w:r>
+      <w:r>
+        <w:t xml:space="preserve"> </w:t>
+      </w:r>
+      <w:r>
+        <w:t xml:space="preserve">ratio </w:t>
+      </w:r>
+      <w:r>
+        <w:t xml:space="preserve">1/r = </w:t>
+      </w:r>
+      <w:r>
+        <w:t>5.25</w:t>
+      </w:r>
+      <w:r>
+        <w:t xml:space="preserve">.  Each transmission uses </w:t>
+      </w:r>
+      <w:r>
+        <w:t>63 six-bit symbols</w:t>
+      </w:r>
+      <w:r>
+        <w:t>, 378 bits in all,</w:t>
+      </w:r>
+      <w:r>
+        <w:t xml:space="preserve"> </w:t>
+      </w:r>
+      <w:r>
+        <w:t xml:space="preserve">to </w:t>
+      </w:r>
+      <w:r>
+        <w:t>convey 72 bits of user information</w:t>
+      </w:r>
+      <w:r>
+        <w:t xml:space="preserve">.  </w:t>
+      </w:r>
+      <w:r>
+        <w:t xml:space="preserve">In addition to the information-carrying symbols, </w:t>
+      </w:r>
+      <w:r>
+        <w:t>JT65</w:t>
+      </w:r>
+      <w:r>
+        <w:t xml:space="preserve"> devotes half of </w:t>
+      </w:r>
+      <w:r>
+        <w:t xml:space="preserve">its </w:t>
+      </w:r>
+      <w:r>
+        <w:t>transmitted energy to a synchronization tone</w:t>
+      </w:r>
+      <w:r>
+        <w:t xml:space="preserve"> keyed in a pseudo-random pattern known to the receiving software</w:t>
+      </w:r>
+      <w:r>
+        <w:t xml:space="preserve">.  </w:t>
+      </w:r>
+      <w:r>
+        <w:t xml:space="preserve">The </w:t>
+      </w:r>
+      <w:r>
+        <w:t xml:space="preserve">JT65A tone spacing is 2.69 Hz, and the total bandwidth 177.6 Hz.  </w:t>
+      </w:r>
+    </w:p>
+    <w:p>
+      <w:pPr>
+        <w:ind w:left="360"/>
+      </w:pPr>
+      <w:r>
+        <w:t xml:space="preserve">In contrast, </w:t>
+      </w:r>
+      <w:r>
+        <w:t xml:space="preserve">JT9 uses a long-constraint (K=32) convolutional code with </w:t>
+      </w:r>
+      <w:r>
+        <w:t xml:space="preserve">nominal rate r=1/2 and a </w:t>
+      </w:r>
+      <w:r>
+        <w:t>zero tail</w:t>
+      </w:r>
+      <w:r>
+        <w:t xml:space="preserve">.  As a result there are </w:t>
+      </w:r>
+      <w:r>
+        <w:t xml:space="preserve">(72+31) × 2 = 206 information-carrying bits in a transmission.  These bits are transmitted using </w:t>
+      </w:r>
+      <w:r>
+        <w:t>69 three-bit symbols</w:t>
+      </w:r>
+      <w:r>
+        <w:t xml:space="preserve">, and a </w:t>
+      </w:r>
+      <w:r>
+        <w:t>further 16 symbols carry sync</w:t>
+      </w:r>
+      <w:r>
+        <w:t>hronizing</w:t>
+      </w:r>
+      <w:r>
+        <w:t xml:space="preserve"> information.  </w:t>
+      </w:r>
+      <w:r>
+        <w:t>The JT9-1 t</w:t>
+      </w:r>
+      <w:r>
+        <w:t xml:space="preserve">one spacing is 1.736 Hz, </w:t>
+      </w:r>
+      <w:r>
+        <w:t xml:space="preserve">and </w:t>
+      </w:r>
+      <w:r>
+        <w:t>total bandwidth 15.6 Hz.</w:t>
+      </w:r>
+    </w:p>
+    <w:p>
+      <w:pPr>
+        <w:ind w:left="360"/>
+      </w:pPr>
+      <w:r>
+        <w:lastRenderedPageBreak/>
+        <w:t xml:space="preserve">It will be interesting to see how these two very different schemes compare in practice, on </w:t>
+      </w:r>
+      <w:r>
+        <w:t xml:space="preserve">the </w:t>
+      </w:r>
+      <w:r>
+        <w:t xml:space="preserve">various amateur </w:t>
+      </w:r>
+      <w:r>
+        <w:t xml:space="preserve">MF and HF </w:t>
+      </w:r>
+      <w:r>
+        <w:t>bands</w:t>
+      </w:r>
+      <w:r>
+        <w:t xml:space="preserve"> and under different propagation conditions</w:t>
+      </w:r>
+      <w:r>
+        <w:t>.  Please share your experiences with others!</w:t>
+      </w:r>
+    </w:p>
+    <w:p>
+      <w:pPr>
+        <w:pStyle w:val="Heading1"/>
+        <w:jc w:val="center"/>
+      </w:pPr>
+      <w:r>
+        <w:t>Linux and OS X</w:t>
+      </w:r>
+    </w:p>
+    <w:p>
+      <w:pPr>
+        <w:ind w:left="360"/>
+      </w:pPr>
+      <w:r>
+        <w:rPr>
+          <w:i/>
+        </w:rPr>
+        <w:t>WSJT-X</w:t>
+      </w:r>
+      <w:r>
+        <w:t xml:space="preserve"> v1.1 works well under Linux and OS X, but at present </w:t>
+      </w:r>
+      <w:r>
+        <w:t xml:space="preserve">on these systems </w:t>
+      </w:r>
+      <w:r>
+        <w:t xml:space="preserve">you’ll need to compile </w:t>
+      </w:r>
+      <w:r>
+        <w:t xml:space="preserve">the program </w:t>
+      </w:r>
+      <w:r>
+        <w:t xml:space="preserve">yourself </w:t>
+      </w:r>
+      <w:r>
+        <w:t xml:space="preserve">or obtain it from someone who has done so.  </w:t>
+      </w:r>
+      <w:r>
+        <w:t>Yo</w:t>
+      </w:r>
+      <w:r>
+        <w:t xml:space="preserve">u will also need a copy of </w:t>
+      </w:r>
+      <w:proofErr w:type="spellStart"/>
+      <w:r>
+        <w:t>kvasd</w:t>
+      </w:r>
+      <w:proofErr w:type="spellEnd"/>
+      <w:r>
+        <w:t xml:space="preserve">, the </w:t>
+      </w:r>
+      <w:r>
+        <w:t xml:space="preserve">executable </w:t>
+      </w:r>
+      <w:r>
+        <w:t xml:space="preserve">program implementing </w:t>
+      </w:r>
+      <w:r>
+        <w:t xml:space="preserve">the </w:t>
+      </w:r>
+      <w:proofErr w:type="spellStart"/>
+      <w:r>
+        <w:t>Koetter</w:t>
+      </w:r>
+      <w:proofErr w:type="spellEnd"/>
+      <w:r>
+        <w:t>-Vardy algebraic soft-decision Solomon decoder</w:t>
+      </w:r>
+      <w:r>
+        <w:t>.  And to a greater extent than with Windows, you’ll need to know your way around your system from a program-</w:t>
+      </w:r>
+      <w:proofErr w:type="gramStart"/>
+      <w:r>
+        <w:t xml:space="preserve">development </w:t>
+      </w:r>
+      <w:r>
+        <w:t xml:space="preserve"> </w:t>
+      </w:r>
+      <w:r>
+        <w:t>point</w:t>
+      </w:r>
+      <w:proofErr w:type="gramEnd"/>
+      <w:r>
+        <w:t xml:space="preserve"> of view.</w:t>
+      </w:r>
+    </w:p>
+    <w:p>
+      <w:pPr>
+        <w:pStyle w:val="Heading1"/>
+        <w:jc w:val="center"/>
+      </w:pPr>
+      <w:r>
+        <w:t>Summary</w:t>
+      </w:r>
+    </w:p>
+    <w:p>
+      <w:pPr>
         <w:spacing w:before="0" w:beforeAutospacing="0"/>
         <w:ind w:left="360"/>
       </w:pPr>
       <w:r>
         <w:rPr>
-          <w:b/>
-        </w:rPr>
-        <w:t>Summary:</w:t>
-      </w:r>
-      <w:r>
-        <w:t xml:space="preserve"> JT65 has been </w:t>
-      </w:r>
-      <w:r>
-        <w:t xml:space="preserve">widely </w:t>
-      </w:r>
-      <w:r>
-        <w:t xml:space="preserve">used for EME </w:t>
-      </w:r>
-      <w:r>
-        <w:t xml:space="preserve">on the VHF/UHF bands since </w:t>
-      </w:r>
-      <w:r>
-        <w:t>2003</w:t>
-      </w:r>
-      <w:r>
-        <w:t>.  More recently has also become very popular on the HF bands. I</w:t>
-      </w:r>
-      <w:r>
-        <w:t xml:space="preserve">t’s a </w:t>
-      </w:r>
-      <w:r>
-        <w:t xml:space="preserve">reasonably </w:t>
-      </w:r>
-      <w:r>
-        <w:t xml:space="preserve">mature </w:t>
-      </w:r>
-      <w:r>
-        <w:t xml:space="preserve">mode with a well-optimized decoder.  JT9 has 2 dB better sensitivity and uses less than 1/10 the bandwidth.  The two modes use essentially the same message structure and QSO procedures but have widely different coding, synchronization, and  modulation schemes.  </w:t>
-      </w:r>
-    </w:p>
-    <w:p>
-      <w:pPr>
-        <w:spacing w:before="0" w:beforeAutospacing="0"/>
-        <w:ind w:left="360"/>
-      </w:pPr>
-      <w:r>
-        <w:t>WSJT-X v1.1 is an excellent tool for making detailed comparisons of the JT65 and JT9 protocols.</w:t>
-      </w:r>
-      <w:r>
-        <w:t xml:space="preserve">  Performance is comparable</w:t>
+          <w:i/>
+        </w:rPr>
+        <w:t>WSJT-X</w:t>
+      </w:r>
+      <w:r>
+        <w:t xml:space="preserve"> v1.1 </w:t>
+      </w:r>
+      <w:r>
+        <w:t>s</w:t>
+      </w:r>
+      <w:r>
+        <w:t>hould be</w:t>
+      </w:r>
+      <w:r>
+        <w:t xml:space="preserve"> an excellent tool for making detailed comparisons of the JT65 and JT9 protocols.  </w:t>
+      </w:r>
+      <w:proofErr w:type="gramStart"/>
+      <w:r>
+        <w:t xml:space="preserve">Evidence to date shows that </w:t>
+      </w:r>
+      <w:r>
+        <w:t xml:space="preserve">on-the-air </w:t>
+      </w:r>
+      <w:r>
+        <w:t>p</w:t>
+      </w:r>
+      <w:r>
+        <w:t>erformance is comparable</w:t>
       </w:r>
       <w:r>
         <w:t xml:space="preserve">, </w:t>
@@ -1102,30 +2366,156 @@
         <w:t>wi</w:t>
       </w:r>
       <w:r>
-        <w:t>th perhaps a slight edge to JT9</w:t>
+        <w:t>th a slight edge to JT9</w:t>
       </w:r>
       <w:r>
         <w:t xml:space="preserve"> at the lowest decodable signal </w:t>
       </w:r>
       <w:r>
-        <w:t xml:space="preserve">levels.  </w:t>
-      </w:r>
-      <w:r>
-        <w:t xml:space="preserve">The waterfall screen shot above (a full-size version is available </w:t>
-      </w:r>
-      <w:hyperlink r:id="rId12" w:history="1">
+        <w:t>levels.</w:t>
+      </w:r>
+      <w:proofErr w:type="gramEnd"/>
+      <w:r>
+        <w:t xml:space="preserve">  </w:t>
+      </w:r>
+      <w:r>
+        <w:t>Note that t</w:t>
+      </w:r>
+      <w:r>
+        <w:t xml:space="preserve">he waterfall screen shot </w:t>
+      </w:r>
+      <w:r>
+        <w:t xml:space="preserve">on page 2 </w:t>
+      </w:r>
+      <w:r>
+        <w:t xml:space="preserve">(a full-size version </w:t>
+      </w:r>
+      <w:r>
+        <w:t xml:space="preserve">of </w:t>
+      </w:r>
+      <w:proofErr w:type="spellStart"/>
+      <w:r>
+        <w:t>whick</w:t>
+      </w:r>
+      <w:proofErr w:type="spellEnd"/>
+      <w:r>
+        <w:t xml:space="preserve"> </w:t>
+      </w:r>
+      <w:r>
+        <w:t>is available</w:t>
+      </w:r>
+      <w:r>
+        <w:t xml:space="preserve"> at </w:t>
+      </w:r>
+      <w:hyperlink r:id="rId13" w:history="1">
         <w:r>
           <w:rPr>
             <w:rStyle w:val="Hyperlink"/>
           </w:rPr>
-          <w:t>here</w:t>
+          <w:t>http://physics.princeton.edu/pulsar/K1JT/wsjtx_1.1c.png</w:t>
         </w:r>
       </w:hyperlink>
       <w:r>
-        <w:t xml:space="preserve">) shows that nine </w:t>
-      </w:r>
-      <w:r>
-        <w:t>JT65 signals (some of them overlapping) fill most of the mode’s conventional 2 kHz sub-band.  In comparison, the eight JT9 signals have no overlap — and they leave plenty of room for more, even in a 1 kHz sub-band.  Arguably JT9 makes much better use of available spectrum.  I invite you to make your own side-by-side comparisons of JT65 and JT9.</w:t>
+        <w:t xml:space="preserve"> </w:t>
+      </w:r>
+      <w:r>
+        <w:t xml:space="preserve">) shows </w:t>
+      </w:r>
+      <w:r>
+        <w:t xml:space="preserve">how </w:t>
+      </w:r>
+      <w:r>
+        <w:t xml:space="preserve">nine </w:t>
+      </w:r>
+      <w:r>
+        <w:t xml:space="preserve">JT65 signals </w:t>
+      </w:r>
+      <w:r>
+        <w:t>already fill most of that</w:t>
+      </w:r>
+      <w:r>
+        <w:t xml:space="preserve"> mode’s conventional 2 kHz sub-band</w:t>
+      </w:r>
+      <w:r>
+        <w:t xml:space="preserve">, even </w:t>
+      </w:r>
+      <w:r>
+        <w:t xml:space="preserve">with </w:t>
+      </w:r>
+      <w:r>
+        <w:t>some of overlapping</w:t>
+      </w:r>
+      <w:r>
+        <w:t xml:space="preserve">.  In comparison, the eight JT9 signals have no overlap and leave plenty of room for </w:t>
+      </w:r>
+      <w:r>
+        <w:t xml:space="preserve">several </w:t>
+      </w:r>
+      <w:r>
+        <w:t xml:space="preserve">dozen signals, </w:t>
+      </w:r>
+      <w:r>
+        <w:t>even in a 1 kHz sub-band.  Arguably JT9 makes much better use of available spectrum</w:t>
+      </w:r>
+      <w:r>
+        <w:t xml:space="preserve"> and has few if any disadvantages</w:t>
+      </w:r>
+      <w:r>
+        <w:t>.  I invite you to make your own side-by-side comparisons of JT65 and JT9.</w:t>
+      </w:r>
+    </w:p>
+    <w:p>
+      <w:pPr>
+        <w:spacing w:before="0" w:beforeAutospacing="0"/>
+        <w:ind w:left="360"/>
+      </w:pPr>
+      <w:r>
+        <w:t>Final</w:t>
+      </w:r>
+      <w:r>
+        <w:t xml:space="preserve">ly: </w:t>
+      </w:r>
+      <w:r>
+        <w:t xml:space="preserve"> </w:t>
+      </w:r>
+      <w:r>
+        <w:rPr>
+          <w:i/>
+        </w:rPr>
+        <w:t>WSJT-X</w:t>
+      </w:r>
+      <w:r>
+        <w:t xml:space="preserve"> v1.1 r</w:t>
+      </w:r>
+      <w:r>
+        <w:t xml:space="preserve">3389 is </w:t>
+      </w:r>
+      <w:r>
+        <w:t>a</w:t>
+      </w:r>
+      <w:r>
+        <w:t>lpha</w:t>
+      </w:r>
+      <w:r>
+        <w:t xml:space="preserve">-level software.  </w:t>
+      </w:r>
+      <w:r>
+        <w:t xml:space="preserve">It has been tested at my station under Windows 7 and Ubuntu Linux, and by G4KLA under OS X, but not yet with many other setups. </w:t>
+      </w:r>
+    </w:p>
+    <w:p>
+      <w:pPr>
+        <w:spacing w:before="0" w:beforeAutospacing="0"/>
+        <w:ind w:left="360"/>
+      </w:pPr>
+      <w:r>
+        <w:t xml:space="preserve">Please report any problems with its use!  An open release of v1.1 is likely within </w:t>
+      </w:r>
+      <w:r>
+        <w:t xml:space="preserve">a few </w:t>
+      </w:r>
+      <w:r>
+        <w:t>weeks.</w:t>
       </w:r>
     </w:p>
     <w:p>
@@ -1143,17 +2533,41 @@
         </w:rPr>
         <w:t>Joe Taylor, K1JT</w:t>
       </w:r>
-    </w:p>
-    <w:p>
-      <w:pPr>
-        <w:spacing w:before="0" w:beforeAutospacing="0"/>
-        <w:ind w:left="360"/>
-      </w:pPr>
+      <w:r>
+        <w:rPr>
+          <w:i/>
+        </w:rPr>
+        <w:t xml:space="preserve"> — June </w:t>
+      </w:r>
+      <w:r>
+        <w:rPr>
+          <w:i/>
+        </w:rPr>
+        <w:t>2</w:t>
+      </w:r>
+      <w:r>
+        <w:rPr>
+          <w:i/>
+        </w:rPr>
+        <w:t>4</w:t>
+      </w:r>
+      <w:r>
+        <w:rPr>
+          <w:i/>
+        </w:rPr>
+        <w:t>, 2013</w:t>
+      </w:r>
       <w:bookmarkStart w:id="1" w:name="_GoBack"/>
       <w:bookmarkEnd w:id="1"/>
     </w:p>
+    <w:p>
+      <w:pPr>
+        <w:spacing w:before="0" w:beforeAutospacing="0"/>
+        <w:ind w:left="360"/>
+      </w:pPr>
+    </w:p>
     <w:sectPr>
-      <w:footerReference w:type="default" r:id="rId13"/>
+      <w:footerReference w:type="default" r:id="rId14"/>
       <w:pgSz w:w="12240" w:h="15840" w:code="1"/>
       <w:pgMar w:top="720" w:right="720" w:bottom="720" w:left="720" w:header="720" w:footer="144" w:gutter="0"/>
       <w:cols w:space="720"/>
@@ -1223,7 +2637,7 @@
           <w:rPr>
             <w:noProof/>
           </w:rPr>
-          <w:t>3</w:t>
+          <w:t>5</w:t>
         </w:r>
         <w:r>
           <w:rPr>
@@ -1410,6 +2824,95 @@
     </w:lvl>
   </w:abstractNum>
   <w:abstractNum w:abstractNumId="1">
+    <w:nsid w:val="0F207189"/>
+    <w:multiLevelType w:val="hybridMultilevel"/>
+    <w:tmpl w:val="E6B422C4"/>
+    <w:lvl w:ilvl="0" w:tplc="FB3E2484">
+      <w:start w:val="1"/>
+      <w:numFmt w:val="decimal"/>
+      <w:lvlText w:val="%1."/>
+      <w:lvlJc w:val="left"/>
+      <w:pPr>
+        <w:ind w:left="1080" w:hanging="360"/>
+      </w:pPr>
+      <w:rPr>
+        <w:rFonts w:hint="default"/>
+      </w:rPr>
+    </w:lvl>
+    <w:lvl w:ilvl="1" w:tplc="04090019" w:tentative="1">
+      <w:start w:val="1"/>
+      <w:numFmt w:val="lowerLetter"/>
+      <w:lvlText w:val="%2."/>
+      <w:lvlJc w:val="left"/>
+      <w:pPr>
+        <w:ind w:left="1440" w:hanging="360"/>
+      </w:pPr>
+    </w:lvl>
+    <w:lvl w:ilvl="2" w:tplc="0409001B" w:tentative="1">
+      <w:start w:val="1"/>
+      <w:numFmt w:val="lowerRoman"/>
+      <w:lvlText w:val="%3."/>
+      <w:lvlJc w:val="right"/>
+      <w:pPr>
+        <w:ind w:left="2160" w:hanging="180"/>
+      </w:pPr>
+    </w:lvl>
+    <w:lvl w:ilvl="3" w:tplc="0409000F" w:tentative="1">
+      <w:start w:val="1"/>
+      <w:numFmt w:val="decimal"/>
+      <w:lvlText w:val="%4."/>
+      <w:lvlJc w:val="left"/>
+      <w:pPr>
+        <w:ind w:left="2880" w:hanging="360"/>
+      </w:pPr>
+    </w:lvl>
+    <w:lvl w:ilvl="4" w:tplc="04090019" w:tentative="1">
+      <w:start w:val="1"/>
+      <w:numFmt w:val="lowerLetter"/>
+      <w:lvlText w:val="%5."/>
+      <w:lvlJc w:val="left"/>
+      <w:pPr>
+        <w:ind w:left="3600" w:hanging="360"/>
+      </w:pPr>
+    </w:lvl>
+    <w:lvl w:ilvl="5" w:tplc="0409001B" w:tentative="1">
+      <w:start w:val="1"/>
+      <w:numFmt w:val="lowerRoman"/>
+      <w:lvlText w:val="%6."/>
+      <w:lvlJc w:val="right"/>
+      <w:pPr>
+        <w:ind w:left="4320" w:hanging="180"/>
+      </w:pPr>
+    </w:lvl>
+    <w:lvl w:ilvl="6" w:tplc="0409000F" w:tentative="1">
+      <w:start w:val="1"/>
+      <w:numFmt w:val="decimal"/>
+      <w:lvlText w:val="%7."/>
+      <w:lvlJc w:val="left"/>
+      <w:pPr>
+        <w:ind w:left="5040" w:hanging="360"/>
+      </w:pPr>
+    </w:lvl>
+    <w:lvl w:ilvl="7" w:tplc="04090019" w:tentative="1">
+      <w:start w:val="1"/>
+      <w:numFmt w:val="lowerLetter"/>
+      <w:lvlText w:val="%8."/>
+      <w:lvlJc w:val="left"/>
+      <w:pPr>
+        <w:ind w:left="5760" w:hanging="360"/>
+      </w:pPr>
+    </w:lvl>
+    <w:lvl w:ilvl="8" w:tplc="0409001B" w:tentative="1">
+      <w:start w:val="1"/>
+      <w:numFmt w:val="lowerRoman"/>
+      <w:lvlText w:val="%9."/>
+      <w:lvlJc w:val="right"/>
+      <w:pPr>
+        <w:ind w:left="6480" w:hanging="180"/>
+      </w:pPr>
+    </w:lvl>
+  </w:abstractNum>
+  <w:abstractNum w:abstractNumId="2">
     <w:nsid w:val="1454027F"/>
     <w:multiLevelType w:val="hybridMultilevel"/>
     <w:tmpl w:val="2D3A500C"/>
@@ -1498,7 +3001,7 @@
       </w:pPr>
     </w:lvl>
   </w:abstractNum>
-  <w:abstractNum w:abstractNumId="2">
+  <w:abstractNum w:abstractNumId="3">
     <w:nsid w:val="22956919"/>
     <w:multiLevelType w:val="hybridMultilevel"/>
     <w:tmpl w:val="6B8A09F6"/>
@@ -1611,7 +3114,7 @@
       </w:rPr>
     </w:lvl>
   </w:abstractNum>
-  <w:abstractNum w:abstractNumId="3">
+  <w:abstractNum w:abstractNumId="4">
     <w:nsid w:val="2D3510B2"/>
     <w:multiLevelType w:val="hybridMultilevel"/>
     <w:tmpl w:val="52DC41A8"/>
@@ -1697,7 +3200,7 @@
       </w:pPr>
     </w:lvl>
   </w:abstractNum>
-  <w:abstractNum w:abstractNumId="4">
+  <w:abstractNum w:abstractNumId="5">
     <w:nsid w:val="31A12F59"/>
     <w:multiLevelType w:val="hybridMultilevel"/>
     <w:tmpl w:val="4DD8B768"/>
@@ -1783,7 +3286,7 @@
       </w:pPr>
     </w:lvl>
   </w:abstractNum>
-  <w:abstractNum w:abstractNumId="5">
+  <w:abstractNum w:abstractNumId="6">
     <w:nsid w:val="363F52DE"/>
     <w:multiLevelType w:val="multilevel"/>
     <w:tmpl w:val="B3AA3118"/>
@@ -1932,7 +3435,7 @@
       </w:rPr>
     </w:lvl>
   </w:abstractNum>
-  <w:abstractNum w:abstractNumId="6">
+  <w:abstractNum w:abstractNumId="7">
     <w:nsid w:val="40DC0AFD"/>
     <w:multiLevelType w:val="hybridMultilevel"/>
     <w:tmpl w:val="6E483A6A"/>
@@ -2018,11 +3521,11 @@
       </w:pPr>
     </w:lvl>
   </w:abstractNum>
-  <w:abstractNum w:abstractNumId="7">
+  <w:abstractNum w:abstractNumId="8">
     <w:nsid w:val="45F16505"/>
     <w:multiLevelType w:val="hybridMultilevel"/>
-    <w:tmpl w:val="C0DE9342"/>
-    <w:lvl w:ilvl="0" w:tplc="2A8E0EAE">
+    <w:tmpl w:val="03D080D0"/>
+    <w:lvl w:ilvl="0" w:tplc="1AF46BEE">
       <w:start w:val="7"/>
       <w:numFmt w:val="decimal"/>
       <w:lvlText w:val="%1."/>
@@ -2107,7 +3610,7 @@
       </w:pPr>
     </w:lvl>
   </w:abstractNum>
-  <w:abstractNum w:abstractNumId="8">
+  <w:abstractNum w:abstractNumId="9">
     <w:nsid w:val="56427958"/>
     <w:multiLevelType w:val="hybridMultilevel"/>
     <w:tmpl w:val="5FF4A312"/>
@@ -2193,7 +3696,7 @@
       </w:pPr>
     </w:lvl>
   </w:abstractNum>
-  <w:abstractNum w:abstractNumId="9">
+  <w:abstractNum w:abstractNumId="10">
     <w:nsid w:val="5C52049D"/>
     <w:multiLevelType w:val="hybridMultilevel"/>
     <w:tmpl w:val="75108932"/>
@@ -2279,7 +3782,7 @@
       </w:pPr>
     </w:lvl>
   </w:abstractNum>
-  <w:abstractNum w:abstractNumId="10">
+  <w:abstractNum w:abstractNumId="11">
     <w:nsid w:val="5D3576F0"/>
     <w:multiLevelType w:val="multilevel"/>
     <w:tmpl w:val="3504382C"/>
@@ -2392,7 +3895,7 @@
       </w:pPr>
     </w:lvl>
   </w:abstractNum>
-  <w:abstractNum w:abstractNumId="11">
+  <w:abstractNum w:abstractNumId="12">
     <w:nsid w:val="62481F0C"/>
     <w:multiLevelType w:val="hybridMultilevel"/>
     <w:tmpl w:val="8F808DAE"/>
@@ -2505,7 +4008,96 @@
       </w:rPr>
     </w:lvl>
   </w:abstractNum>
-  <w:abstractNum w:abstractNumId="12">
+  <w:abstractNum w:abstractNumId="13">
+    <w:nsid w:val="63A16AA0"/>
+    <w:multiLevelType w:val="hybridMultilevel"/>
+    <w:tmpl w:val="03D080D0"/>
+    <w:lvl w:ilvl="0" w:tplc="1AF46BEE">
+      <w:start w:val="7"/>
+      <w:numFmt w:val="decimal"/>
+      <w:lvlText w:val="%1."/>
+      <w:lvlJc w:val="left"/>
+      <w:pPr>
+        <w:ind w:left="1080" w:hanging="360"/>
+      </w:pPr>
+      <w:rPr>
+        <w:rFonts w:hint="default"/>
+      </w:rPr>
+    </w:lvl>
+    <w:lvl w:ilvl="1" w:tplc="04090019" w:tentative="1">
+      <w:start w:val="1"/>
+      <w:numFmt w:val="lowerLetter"/>
+      <w:lvlText w:val="%2."/>
+      <w:lvlJc w:val="left"/>
+      <w:pPr>
+        <w:ind w:left="1800" w:hanging="360"/>
+      </w:pPr>
+    </w:lvl>
+    <w:lvl w:ilvl="2" w:tplc="0409001B" w:tentative="1">
+      <w:start w:val="1"/>
+      <w:numFmt w:val="lowerRoman"/>
+      <w:lvlText w:val="%3."/>
+      <w:lvlJc w:val="right"/>
+      <w:pPr>
+        <w:ind w:left="2520" w:hanging="180"/>
+      </w:pPr>
+    </w:lvl>
+    <w:lvl w:ilvl="3" w:tplc="0409000F" w:tentative="1">
+      <w:start w:val="1"/>
+      <w:numFmt w:val="decimal"/>
+      <w:lvlText w:val="%4."/>
+      <w:lvlJc w:val="left"/>
+      <w:pPr>
+        <w:ind w:left="3240" w:hanging="360"/>
+      </w:pPr>
+    </w:lvl>
+    <w:lvl w:ilvl="4" w:tplc="04090019" w:tentative="1">
+      <w:start w:val="1"/>
+      <w:numFmt w:val="lowerLetter"/>
+      <w:lvlText w:val="%5."/>
+      <w:lvlJc w:val="left"/>
+      <w:pPr>
+        <w:ind w:left="3960" w:hanging="360"/>
+      </w:pPr>
+    </w:lvl>
+    <w:lvl w:ilvl="5" w:tplc="0409001B" w:tentative="1">
+      <w:start w:val="1"/>
+      <w:numFmt w:val="lowerRoman"/>
+      <w:lvlText w:val="%6."/>
+      <w:lvlJc w:val="right"/>
+      <w:pPr>
+        <w:ind w:left="4680" w:hanging="180"/>
+      </w:pPr>
+    </w:lvl>
+    <w:lvl w:ilvl="6" w:tplc="0409000F" w:tentative="1">
+      <w:start w:val="1"/>
+      <w:numFmt w:val="decimal"/>
+      <w:lvlText w:val="%7."/>
+      <w:lvlJc w:val="left"/>
+      <w:pPr>
+        <w:ind w:left="5400" w:hanging="360"/>
+      </w:pPr>
+    </w:lvl>
+    <w:lvl w:ilvl="7" w:tplc="04090019" w:tentative="1">
+      <w:start w:val="1"/>
+      <w:numFmt w:val="lowerLetter"/>
+      <w:lvlText w:val="%8."/>
+      <w:lvlJc w:val="left"/>
+      <w:pPr>
+        <w:ind w:left="6120" w:hanging="360"/>
+      </w:pPr>
+    </w:lvl>
+    <w:lvl w:ilvl="8" w:tplc="0409001B" w:tentative="1">
+      <w:start w:val="1"/>
+      <w:numFmt w:val="lowerRoman"/>
+      <w:lvlText w:val="%9."/>
+      <w:lvlJc w:val="right"/>
+      <w:pPr>
+        <w:ind w:left="6840" w:hanging="180"/>
+      </w:pPr>
+    </w:lvl>
+  </w:abstractNum>
+  <w:abstractNum w:abstractNumId="14">
     <w:nsid w:val="6CBF2C63"/>
     <w:multiLevelType w:val="hybridMultilevel"/>
     <w:tmpl w:val="0F5C8612"/>
@@ -2591,7 +4183,7 @@
       </w:pPr>
     </w:lvl>
   </w:abstractNum>
-  <w:abstractNum w:abstractNumId="13">
+  <w:abstractNum w:abstractNumId="15">
     <w:nsid w:val="708269D2"/>
     <w:multiLevelType w:val="hybridMultilevel"/>
     <w:tmpl w:val="13EC9E74"/>
@@ -2680,7 +4272,7 @@
       </w:pPr>
     </w:lvl>
   </w:abstractNum>
-  <w:abstractNum w:abstractNumId="14">
+  <w:abstractNum w:abstractNumId="16">
     <w:nsid w:val="764212A4"/>
     <w:multiLevelType w:val="hybridMultilevel"/>
     <w:tmpl w:val="6E483A6A"/>
@@ -2766,7 +4358,7 @@
       </w:pPr>
     </w:lvl>
   </w:abstractNum>
-  <w:abstractNum w:abstractNumId="15">
+  <w:abstractNum w:abstractNumId="17">
     <w:nsid w:val="79015CBF"/>
     <w:multiLevelType w:val="hybridMultilevel"/>
     <w:tmpl w:val="CA12C5BE"/>
@@ -2852,7 +4444,7 @@
       </w:pPr>
     </w:lvl>
   </w:abstractNum>
-  <w:abstractNum w:abstractNumId="16">
+  <w:abstractNum w:abstractNumId="18">
     <w:nsid w:val="7D142BA3"/>
     <w:multiLevelType w:val="hybridMultilevel"/>
     <w:tmpl w:val="57501408"/>
@@ -2990,55 +4582,61 @@
     </w:lvl>
   </w:abstractNum>
   <w:num w:numId="1">
-    <w:abstractNumId w:val="5"/>
+    <w:abstractNumId w:val="6"/>
   </w:num>
   <w:num w:numId="2">
+    <w:abstractNumId w:val="12"/>
+  </w:num>
+  <w:num w:numId="3">
     <w:abstractNumId w:val="11"/>
   </w:num>
-  <w:num w:numId="3">
-    <w:abstractNumId w:val="10"/>
-  </w:num>
   <w:num w:numId="4">
-    <w:abstractNumId w:val="3"/>
+    <w:abstractNumId w:val="4"/>
   </w:num>
   <w:num w:numId="5">
     <w:abstractNumId w:val="0"/>
   </w:num>
   <w:num w:numId="6">
-    <w:abstractNumId w:val="6"/>
+    <w:abstractNumId w:val="7"/>
   </w:num>
   <w:num w:numId="7">
+    <w:abstractNumId w:val="10"/>
+  </w:num>
+  <w:num w:numId="8">
     <w:abstractNumId w:val="9"/>
   </w:num>
-  <w:num w:numId="8">
+  <w:num w:numId="9">
+    <w:abstractNumId w:val="18"/>
+  </w:num>
+  <w:num w:numId="10">
+    <w:abstractNumId w:val="15"/>
+  </w:num>
+  <w:num w:numId="11">
+    <w:abstractNumId w:val="3"/>
+  </w:num>
+  <w:num w:numId="12">
+    <w:abstractNumId w:val="16"/>
+  </w:num>
+  <w:num w:numId="13">
+    <w:abstractNumId w:val="14"/>
+  </w:num>
+  <w:num w:numId="14">
+    <w:abstractNumId w:val="17"/>
+  </w:num>
+  <w:num w:numId="15">
+    <w:abstractNumId w:val="5"/>
+  </w:num>
+  <w:num w:numId="16">
+    <w:abstractNumId w:val="2"/>
+  </w:num>
+  <w:num w:numId="17">
     <w:abstractNumId w:val="8"/>
   </w:num>
-  <w:num w:numId="9">
-    <w:abstractNumId w:val="16"/>
-  </w:num>
-  <w:num w:numId="10">
+  <w:num w:numId="18">
     <w:abstractNumId w:val="13"/>
   </w:num>
-  <w:num w:numId="11">
-    <w:abstractNumId w:val="2"/>
-  </w:num>
-  <w:num w:numId="12">
-    <w:abstractNumId w:val="14"/>
-  </w:num>
-  <w:num w:numId="13">
-    <w:abstractNumId w:val="12"/>
-  </w:num>
-  <w:num w:numId="14">
-    <w:abstractNumId w:val="15"/>
-  </w:num>
-  <w:num w:numId="15">
-    <w:abstractNumId w:val="4"/>
-  </w:num>
-  <w:num w:numId="16">
+  <w:num w:numId="19">
     <w:abstractNumId w:val="1"/>
-  </w:num>
-  <w:num w:numId="17">
-    <w:abstractNumId w:val="7"/>
   </w:num>
 </w:numbering>
 </file>
@@ -4603,7 +6201,7 @@
 </file>
 
 <file path=customXml/itemProps1.xml><?xml version="1.0" encoding="utf-8"?>
-<ds:datastoreItem xmlns:ds="http://schemas.openxmlformats.org/officeDocument/2006/customXml" ds:itemID="{4E7D529C-7D61-49A5-881B-88EDFE6E916E}">
+<ds:datastoreItem xmlns:ds="http://schemas.openxmlformats.org/officeDocument/2006/customXml" ds:itemID="{91412CC0-0B85-4504-8BC6-179A4A50CCEB}">
   <ds:schemaRefs>
     <ds:schemaRef ds:uri="http://schemas.openxmlformats.org/officeDocument/2006/bibliography"/>
   </ds:schemaRefs>

</xml_diff>

<commit_message>
Clean up a few more compiler warnings, as reported by G4KLA. Update the Quick-Start Guide.
</commit_message>
<xml_diff>
--- a/branches/wsjtx_k1jt_p1/WSJT-X_1.1_Quick_Start.docx
+++ b/branches/wsjtx_k1jt_p1/WSJT-X_1.1_Quick_Start.docx
@@ -44,16 +44,7 @@
         <w:t xml:space="preserve"> Version 1.1 </w:t>
       </w:r>
       <w:r>
-        <w:t xml:space="preserve">increases </w:t>
-      </w:r>
-      <w:r>
-        <w:t xml:space="preserve">your </w:t>
-      </w:r>
-      <w:r>
-        <w:t xml:space="preserve">maximum displayed bandwidth </w:t>
-      </w:r>
-      <w:r>
-        <w:t xml:space="preserve">from 1000 to </w:t>
+        <w:t xml:space="preserve">increases your maximum displayed bandwidth from 1000 to </w:t>
       </w:r>
       <w:proofErr w:type="spellStart"/>
       <w:r>
@@ -65,10 +56,7 @@
       </w:r>
       <w:proofErr w:type="gramStart"/>
       <w:r>
-        <w:t>Hz</w:t>
-      </w:r>
-      <w:r>
-        <w:t xml:space="preserve">  and</w:t>
+        <w:t>Hz  and</w:t>
       </w:r>
       <w:proofErr w:type="gramEnd"/>
       <w:r>
@@ -264,28 +252,10 @@
         <w:t>directory C:\WSJTX.</w:t>
       </w:r>
       <w:r>
-        <w:t xml:space="preserve">  </w:t>
-      </w:r>
-      <w:r>
-        <w:t xml:space="preserve">If desired, you may copy your </w:t>
-      </w:r>
-      <w:r>
-        <w:t xml:space="preserve">configuration </w:t>
-      </w:r>
-      <w:r>
-        <w:t>file wsjtx.ini into the new installation directory</w:t>
-      </w:r>
-      <w:r>
-        <w:t>.</w:t>
-      </w:r>
-      <w:r>
-        <w:t xml:space="preserve">  </w:t>
-      </w:r>
-      <w:r>
-        <w:t>Version 1.1 works well in Linux and OS X,</w:t>
-      </w:r>
-      <w:r>
-        <w:t xml:space="preserve"> as well as windows: see last page for some details.</w:t>
+        <w:t xml:space="preserve">  If desired, you may copy your configuration file wsjtx.ini into the new installation directory.</w:t>
+      </w:r>
+      <w:r>
+        <w:t xml:space="preserve">  Version 1.1 works well in Linux and OS X, as well as windows: see last page for some details.</w:t>
       </w:r>
     </w:p>
     <w:p>
@@ -811,6 +781,9 @@
         <w:t xml:space="preserve">the program </w:t>
       </w:r>
       <w:r>
+        <w:t xml:space="preserve">automatically </w:t>
+      </w:r>
+      <w:r>
         <w:t>determining</w:t>
       </w:r>
       <w:r>
@@ -820,7 +793,13 @@
         <w:t>mode (JT9 or JT65) of</w:t>
       </w:r>
       <w:r>
-        <w:t xml:space="preserve"> each signal.  For example, double-click on the waterfall near 813 Hz: </w:t>
+        <w:t xml:space="preserve"> each signal.  For example, double</w:t>
+      </w:r>
+      <w:r>
+        <w:t>-click on the waterfall near 815</w:t>
+      </w:r>
+      <w:r>
+        <w:t xml:space="preserve"> Hz: </w:t>
       </w:r>
       <w:r>
         <w:t xml:space="preserve">a </w:t>
@@ -850,7 +829,13 @@
         <w:rPr>
           <w:rFonts w:ascii="Courier New" w:hAnsi="Courier New" w:cs="Courier New"/>
         </w:rPr>
-        <w:t>2343 -11 0.3 813 # KK4DSD W7VP -16</w:t>
+        <w:t>2343 -15 0.3 815</w:t>
+      </w:r>
+      <w:r>
+        <w:rPr>
+          <w:rFonts w:ascii="Courier New" w:hAnsi="Courier New" w:cs="Courier New"/>
+        </w:rPr>
+        <w:t xml:space="preserve"> # KK4DSD W7VP -16</w:t>
       </w:r>
     </w:p>
     <w:p>
@@ -1000,10 +985,10 @@
           <w:noProof/>
         </w:rPr>
         <w:drawing>
-          <wp:inline distT="0" distB="0" distL="0" distR="0" wp14:anchorId="2022E5C3" wp14:editId="75D528A0">
-            <wp:extent cx="5596128" cy="5367528"/>
-            <wp:effectExtent l="0" t="0" r="5080" b="5080"/>
-            <wp:docPr id="16" name="Picture 16"/>
+          <wp:inline distT="0" distB="0" distL="0" distR="0">
+            <wp:extent cx="5843016" cy="5321808"/>
+            <wp:effectExtent l="0" t="0" r="5715" b="0"/>
+            <wp:docPr id="1" name="Picture 1"/>
             <wp:cNvGraphicFramePr>
               <a:graphicFrameLocks xmlns:a="http://schemas.openxmlformats.org/drawingml/2006/main" noChangeAspect="1"/>
             </wp:cNvGraphicFramePr>
@@ -1011,8 +996,10 @@
               <a:graphicData uri="http://schemas.openxmlformats.org/drawingml/2006/picture">
                 <pic:pic xmlns:pic="http://schemas.openxmlformats.org/drawingml/2006/picture">
                   <pic:nvPicPr>
-                    <pic:cNvPr id="0" name="wsjtx_1.1b.png"/>
-                    <pic:cNvPicPr/>
+                    <pic:cNvPr id="0" name="Picture 1"/>
+                    <pic:cNvPicPr>
+                      <a:picLocks noChangeAspect="1" noChangeArrowheads="1"/>
+                    </pic:cNvPicPr>
                   </pic:nvPicPr>
                   <pic:blipFill>
                     <a:blip r:embed="rId11">
@@ -1022,18 +1009,23 @@
                         </a:ext>
                       </a:extLst>
                     </a:blip>
+                    <a:srcRect/>
                     <a:stretch>
                       <a:fillRect/>
                     </a:stretch>
                   </pic:blipFill>
-                  <pic:spPr>
+                  <pic:spPr bwMode="auto">
                     <a:xfrm>
                       <a:off x="0" y="0"/>
-                      <a:ext cx="5596128" cy="5367528"/>
+                      <a:ext cx="5843016" cy="5321808"/>
                     </a:xfrm>
                     <a:prstGeom prst="rect">
                       <a:avLst/>
                     </a:prstGeom>
+                    <a:noFill/>
+                    <a:ln>
+                      <a:noFill/>
+                    </a:ln>
                   </pic:spPr>
                 </pic:pic>
               </a:graphicData>
@@ -1059,10 +1051,16 @@
         <w:t xml:space="preserve">in the Band Activity window </w:t>
       </w:r>
       <w:r>
+        <w:t xml:space="preserve">(if necessary) </w:t>
+      </w:r>
+      <w:r>
         <w:t>and d</w:t>
       </w:r>
       <w:r>
         <w:t xml:space="preserve">ouble-click on the message </w:t>
+      </w:r>
+      <w:r>
+        <w:t xml:space="preserve">   </w:t>
       </w:r>
       <w:r>
         <w:rPr>
@@ -1104,7 +1102,10 @@
         <w:t>of DL7ACA</w:t>
       </w:r>
       <w:r>
-        <w:t>, 974 Hz.</w:t>
+        <w:t>, 975</w:t>
+      </w:r>
+      <w:r>
+        <w:t xml:space="preserve"> Hz.</w:t>
       </w:r>
       <w:r>
         <w:t xml:space="preserve">  If you had checked </w:t>
@@ -1289,19 +1290,22 @@
         <w:t xml:space="preserve">.  </w:t>
       </w:r>
       <w:r>
-        <w:t xml:space="preserve">You will necessarily have data similar to this if </w:t>
-      </w:r>
-      <w:r>
-        <w:t>you have no Rx filter wider than about 2.7 kHz</w:t>
-      </w:r>
-      <w:r>
-        <w:t xml:space="preserve">.  For best viewing of such data </w:t>
+        <w:t>You will necessarily use</w:t>
+      </w:r>
+      <w:r>
+        <w:t xml:space="preserve"> data similar to this if you have no Rx filter wider than about 2.7 kHz.  For best viewing of such data </w:t>
       </w:r>
       <w:r>
         <w:t>reduce</w:t>
       </w:r>
       <w:r>
-        <w:t xml:space="preserve"> the width of the Wide Graph so that only the active part of the spectrum shows.  The signals </w:t>
+        <w:t xml:space="preserve"> the width of the Wide Graph so that only the active part of the spectrum shows</w:t>
+      </w:r>
+      <w:r>
+        <w:t>, say 0 to 2800 Hz</w:t>
+      </w:r>
+      <w:r>
+        <w:t xml:space="preserve">.  The signals </w:t>
       </w:r>
       <w:r>
         <w:t xml:space="preserve">in this file </w:t>
@@ -1331,7 +1335,16 @@
         <w:t xml:space="preserve"> delimiter down to, say 1000 Hz.  </w:t>
       </w:r>
       <w:r>
-        <w:t xml:space="preserve">This setup is very similar to what you have used with </w:t>
+        <w:t>The</w:t>
+      </w:r>
+      <w:r>
+        <w:t xml:space="preserve"> setup is </w:t>
+      </w:r>
+      <w:r>
+        <w:t xml:space="preserve">then </w:t>
+      </w:r>
+      <w:r>
+        <w:t xml:space="preserve">very similar to what you have used with </w:t>
       </w:r>
       <w:r>
         <w:rPr>
@@ -1727,7 +1740,7 @@
         <w:t xml:space="preserve">is offset in 1000 Hz steps, </w:t>
       </w:r>
       <w:r>
-        <w:t xml:space="preserve">with </w:t>
+        <w:t xml:space="preserve">and </w:t>
       </w:r>
       <w:r>
         <w:t xml:space="preserve">the </w:t>
@@ -1736,7 +1749,19 @@
         <w:t xml:space="preserve">generated </w:t>
       </w:r>
       <w:r>
-        <w:t xml:space="preserve">audio frequency adjusted to fall in the range 1000 – 2000 Hz.  With CAT enabled and your transceiver set to </w:t>
+        <w:t xml:space="preserve">audio frequency adjusted </w:t>
+      </w:r>
+      <w:r>
+        <w:t xml:space="preserve">so that it always </w:t>
+      </w:r>
+      <w:r>
+        <w:t>fall</w:t>
+      </w:r>
+      <w:r>
+        <w:t>s</w:t>
+      </w:r>
+      <w:r>
+        <w:t xml:space="preserve"> in the range 1000 – 2000 Hz.  With CAT enabled and your transceiver set to </w:t>
       </w:r>
       <w:r>
         <w:rPr>
@@ -1776,7 +1801,13 @@
         <w:t xml:space="preserve">be able to </w:t>
       </w:r>
       <w:r>
-        <w:t xml:space="preserve">use more than about 2.7 kHz bandwidth.  You can still have all of the JT9 and part of the JT65 sub-band available, however.  On 20m, say, set dial frequency (VFO A) to 14.0774 and the </w:t>
+        <w:t xml:space="preserve">use more than about 2.7 kHz bandwidth.  You can still have all of the JT9 </w:t>
+      </w:r>
+      <w:r>
+        <w:t xml:space="preserve">sub-band </w:t>
+      </w:r>
+      <w:r>
+        <w:t xml:space="preserve">and part of the JT65 sub-band available, however.  On 20m, say, set dial frequency (VFO A) to 14.0774 and the </w:t>
       </w:r>
       <w:r>
         <w:rPr>
@@ -1852,7 +1883,10 @@
         <w:t xml:space="preserve">, by VK3AMA, does not yet </w:t>
       </w:r>
       <w:r>
-        <w:t xml:space="preserve">know about the dual-mode capability of </w:t>
+        <w:t xml:space="preserve">make use of </w:t>
+      </w:r>
+      <w:r>
+        <w:t xml:space="preserve">the dual-mode capability of </w:t>
       </w:r>
       <w:r>
         <w:rPr>
@@ -2000,10 +2034,7 @@
       </w:r>
       <w:proofErr w:type="gramEnd"/>
       <w:r>
-        <w:t xml:space="preserve"> </w:t>
-      </w:r>
-      <w:r>
-        <w:t>JT65 and JT9</w:t>
+        <w:t xml:space="preserve"> JT65 and JT9</w:t>
       </w:r>
     </w:p>
     <w:p>
@@ -2549,7 +2580,7 @@
         <w:rPr>
           <w:i/>
         </w:rPr>
-        <w:t>4</w:t>
+        <w:t>6</w:t>
       </w:r>
       <w:r>
         <w:rPr>
@@ -6201,7 +6232,7 @@
 </file>
 
 <file path=customXml/itemProps1.xml><?xml version="1.0" encoding="utf-8"?>
-<ds:datastoreItem xmlns:ds="http://schemas.openxmlformats.org/officeDocument/2006/customXml" ds:itemID="{91412CC0-0B85-4504-8BC6-179A4A50CCEB}">
+<ds:datastoreItem xmlns:ds="http://schemas.openxmlformats.org/officeDocument/2006/customXml" ds:itemID="{EFAD465A-CD94-4469-B520-41D0E6B2F0AA}">
   <ds:schemaRefs>
     <ds:schemaRef ds:uri="http://schemas.openxmlformats.org/officeDocument/2006/bibliography"/>
   </ds:schemaRefs>

</xml_diff>

<commit_message>
Better calibration of JT65 S/N values (using WSJT9).
</commit_message>
<xml_diff>
--- a/branches/wsjtx_k1jt_p1/WSJT-X_1.1_Quick_Start.docx
+++ b/branches/wsjtx_k1jt_p1/WSJT-X_1.1_Quick_Start.docx
@@ -474,16 +474,24 @@
         </w:rPr>
         <w:t xml:space="preserve">JT65 </w:t>
       </w:r>
+      <w:proofErr w:type="spellStart"/>
       <w:r>
         <w:rPr>
           <w:b/>
         </w:rPr>
-        <w:t xml:space="preserve">3000 </w:t>
-      </w:r>
+        <w:t>nnnn</w:t>
+      </w:r>
+      <w:proofErr w:type="spellEnd"/>
       <w:r>
         <w:rPr>
           <w:b/>
         </w:rPr>
+        <w:t xml:space="preserve"> </w:t>
+      </w:r>
+      <w:r>
+        <w:rPr>
+          <w:b/>
+        </w:rPr>
         <w:t>JT9</w:t>
       </w:r>
       <w:r>
@@ -499,10 +507,28 @@
         <w:t xml:space="preserve"> that </w:t>
       </w:r>
       <w:r>
-        <w:t>sets the expected dividing line between JT65 and JT9 signals.</w:t>
-      </w:r>
-      <w:r>
-        <w:t xml:space="preserve">  A reasonable value is something like 2700 Hz.</w:t>
+        <w:t xml:space="preserve">sets the expected dividing line between JT65 </w:t>
+      </w:r>
+      <w:r>
+        <w:t xml:space="preserve">signals (left of the blue arrow) </w:t>
+      </w:r>
+      <w:r>
+        <w:t>and JT9 signals</w:t>
+      </w:r>
+      <w:r>
+        <w:t xml:space="preserve"> (on the right)</w:t>
+      </w:r>
+      <w:r>
+        <w:t>.</w:t>
+      </w:r>
+      <w:r>
+        <w:t xml:space="preserve">  A reasonable value is something like </w:t>
+      </w:r>
+      <w:r>
+        <w:t xml:space="preserve">2500 – </w:t>
+      </w:r>
+      <w:r>
+        <w:t>2700 Hz.</w:t>
       </w:r>
     </w:p>
     <w:p>
@@ -1851,6 +1877,11 @@
       <w:r>
         <w:t>below 1000 Hz.</w:t>
       </w:r>
+      <w:r>
+        <w:t xml:space="preserve">  Of course, you might prefer to concentrate on one mode at a time, setting your dial frequency to (say) 14.076 for JT65 and 14.078 for JT9.</w:t>
+      </w:r>
+      <w:bookmarkStart w:id="1" w:name="_GoBack"/>
+      <w:bookmarkEnd w:id="1"/>
     </w:p>
     <w:p>
       <w:pPr>
@@ -2202,7 +2233,11 @@
         <w:t xml:space="preserve">.  As a result there are </w:t>
       </w:r>
       <w:r>
-        <w:t xml:space="preserve">(72+31) × 2 = 206 information-carrying bits in a transmission.  These bits are transmitted using </w:t>
+        <w:t xml:space="preserve">(72+31) × 2 = 206 information-carrying bits in a transmission.  </w:t>
+      </w:r>
+      <w:r>
+        <w:lastRenderedPageBreak/>
+        <w:t xml:space="preserve">These bits are transmitted using </w:t>
       </w:r>
       <w:r>
         <w:t>69 three-bit symbols</w:t>
@@ -2237,7 +2272,6 @@
         <w:ind w:left="360"/>
       </w:pPr>
       <w:r>
-        <w:lastRenderedPageBreak/>
         <w:t xml:space="preserve">It will be interesting to see how these two very different schemes compare in practice, on </w:t>
       </w:r>
       <w:r>
@@ -2588,8 +2622,6 @@
         </w:rPr>
         <w:t>, 2013</w:t>
       </w:r>
-      <w:bookmarkStart w:id="1" w:name="_GoBack"/>
-      <w:bookmarkEnd w:id="1"/>
     </w:p>
     <w:p>
       <w:pPr>
@@ -2668,7 +2700,7 @@
           <w:rPr>
             <w:noProof/>
           </w:rPr>
-          <w:t>5</w:t>
+          <w:t>4</w:t>
         </w:r>
         <w:r>
           <w:rPr>
@@ -6232,7 +6264,7 @@
 </file>
 
 <file path=customXml/itemProps1.xml><?xml version="1.0" encoding="utf-8"?>
-<ds:datastoreItem xmlns:ds="http://schemas.openxmlformats.org/officeDocument/2006/customXml" ds:itemID="{EFAD465A-CD94-4469-B520-41D0E6B2F0AA}">
+<ds:datastoreItem xmlns:ds="http://schemas.openxmlformats.org/officeDocument/2006/customXml" ds:itemID="{F54BA627-DC25-4205-AC52-E1F2BC1DAFAB}">
   <ds:schemaRefs>
     <ds:schemaRef ds:uri="http://schemas.openxmlformats.org/officeDocument/2006/bibliography"/>
   </ds:schemaRefs>

</xml_diff>